<commit_message>
Added end of level
</commit_message>
<xml_diff>
--- a/DeveloperDiary.docx
+++ b/DeveloperDiary.docx
@@ -1315,6 +1315,8 @@
       <w:r>
         <w:br w:type="page"/>
       </w:r>
+      <w:bookmarkStart w:id="0" w:name="_GoBack"/>
+      <w:bookmarkEnd w:id="0"/>
     </w:p>
     <w:p>
       <w:pPr>
@@ -1553,12 +1555,44 @@
             <w:pPr>
               <w:cnfStyle w:val="000000000000" w:firstRow="0" w:lastRow="0" w:firstColumn="0" w:lastColumn="0" w:oddVBand="0" w:evenVBand="0" w:oddHBand="0" w:evenHBand="0" w:firstRowFirstColumn="0" w:firstRowLastColumn="0" w:lastRowFirstColumn="0" w:lastRowLastColumn="0"/>
             </w:pPr>
+            <w:r>
+              <w:t xml:space="preserve">Player </w:t>
+            </w:r>
+            <w:proofErr w:type="spellStart"/>
+            <w:r>
+              <w:t>Annimation</w:t>
+            </w:r>
+            <w:proofErr w:type="spellEnd"/>
           </w:p>
         </w:tc>
         <w:tc>
           <w:tcPr>
             <w:tcW w:w="3006" w:type="dxa"/>
           </w:tcPr>
+          <w:p>
+            <w:pPr>
+              <w:cnfStyle w:val="000000000000" w:firstRow="0" w:lastRow="0" w:firstColumn="0" w:lastColumn="0" w:oddVBand="0" w:evenVBand="0" w:oddHBand="0" w:evenHBand="0" w:firstRowFirstColumn="0" w:firstRowLastColumn="0" w:lastRowFirstColumn="0" w:lastRowLastColumn="0"/>
+            </w:pPr>
+            <w:r>
+              <w:t>Walking</w:t>
+            </w:r>
+          </w:p>
+          <w:p>
+            <w:pPr>
+              <w:cnfStyle w:val="000000000000" w:firstRow="0" w:lastRow="0" w:firstColumn="0" w:lastColumn="0" w:oddVBand="0" w:evenVBand="0" w:oddHBand="0" w:evenHBand="0" w:firstRowFirstColumn="0" w:firstRowLastColumn="0" w:lastRowFirstColumn="0" w:lastRowLastColumn="0"/>
+            </w:pPr>
+            <w:r>
+              <w:t>Idle</w:t>
+            </w:r>
+          </w:p>
+          <w:p>
+            <w:pPr>
+              <w:cnfStyle w:val="000000000000" w:firstRow="0" w:lastRow="0" w:firstColumn="0" w:lastColumn="0" w:oddVBand="0" w:evenVBand="0" w:oddHBand="0" w:evenHBand="0" w:firstRowFirstColumn="0" w:firstRowLastColumn="0" w:lastRowFirstColumn="0" w:lastRowLastColumn="0"/>
+            </w:pPr>
+            <w:r>
+              <w:t>Jumping</w:t>
+            </w:r>
+          </w:p>
           <w:p>
             <w:pPr>
               <w:cnfStyle w:val="000000000000" w:firstRow="0" w:lastRow="0" w:firstColumn="0" w:lastColumn="0" w:oddVBand="0" w:evenVBand="0" w:oddHBand="0" w:evenHBand="0" w:firstRowFirstColumn="0" w:firstRowLastColumn="0" w:lastRowFirstColumn="0" w:lastRowLastColumn="0"/>
@@ -1665,11 +1699,11 @@
       <w:pPr>
         <w:pStyle w:val="Heading1"/>
       </w:pPr>
-      <w:bookmarkStart w:id="0" w:name="_Toc528058517"/>
+      <w:bookmarkStart w:id="1" w:name="_Toc528058517"/>
       <w:r>
         <w:t>the rate of increasing difficulty</w:t>
       </w:r>
-      <w:bookmarkEnd w:id="0"/>
+      <w:bookmarkEnd w:id="1"/>
       <w:r>
         <w:t xml:space="preserve"> </w:t>
       </w:r>
@@ -1693,8 +1727,6 @@
       <w:r>
         <w:t>More shots on enemy to destroy</w:t>
       </w:r>
-      <w:bookmarkStart w:id="1" w:name="_GoBack"/>
-      <w:bookmarkEnd w:id="1"/>
     </w:p>
     <w:p>
       <w:pPr>
@@ -1800,6 +1832,7 @@
       </w:pPr>
       <w:bookmarkStart w:id="5" w:name="_Toc528058521"/>
       <w:r>
+        <w:lastRenderedPageBreak/>
         <w:t>Lose Point:</w:t>
       </w:r>
       <w:bookmarkEnd w:id="5"/>
@@ -1864,7 +1897,6 @@
       </w:pPr>
       <w:bookmarkStart w:id="6" w:name="_Toc528058522"/>
       <w:r>
-        <w:lastRenderedPageBreak/>
         <w:t>the placement of the controls</w:t>
       </w:r>
       <w:bookmarkEnd w:id="6"/>
@@ -3439,7 +3471,7 @@
 </file>
 
 <file path=customXml/itemProps2.xml><?xml version="1.0" encoding="utf-8"?>
-<ds:datastoreItem xmlns:ds="http://schemas.openxmlformats.org/officeDocument/2006/customXml" ds:itemID="{B57BD0F0-6952-49DF-9A3B-91329FDDDD79}">
+<ds:datastoreItem xmlns:ds="http://schemas.openxmlformats.org/officeDocument/2006/customXml" ds:itemID="{E5A52CCF-26FD-4E08-B9C8-4050AAD43E97}">
   <ds:schemaRefs>
     <ds:schemaRef ds:uri="http://schemas.openxmlformats.org/officeDocument/2006/bibliography"/>
   </ds:schemaRefs>

</xml_diff>

<commit_message>
First windows build success
</commit_message>
<xml_diff>
--- a/DeveloperDiary.docx
+++ b/DeveloperDiary.docx
@@ -1674,8 +1674,6 @@
             <w:r>
               <w:t>Rotation</w:t>
             </w:r>
-            <w:bookmarkStart w:id="0" w:name="_GoBack"/>
-            <w:bookmarkEnd w:id="0"/>
           </w:p>
         </w:tc>
       </w:tr>
@@ -1698,6 +1696,9 @@
             <w:pPr>
               <w:cnfStyle w:val="000000100000" w:firstRow="0" w:lastRow="0" w:firstColumn="0" w:lastColumn="0" w:oddVBand="0" w:evenVBand="0" w:oddHBand="1" w:evenHBand="0" w:firstRowFirstColumn="0" w:firstRowLastColumn="0" w:lastRowFirstColumn="0" w:lastRowLastColumn="0"/>
             </w:pPr>
+            <w:r>
+              <w:t>Menu</w:t>
+            </w:r>
           </w:p>
         </w:tc>
         <w:tc>
@@ -1708,6 +1709,27 @@
             <w:pPr>
               <w:cnfStyle w:val="000000100000" w:firstRow="0" w:lastRow="0" w:firstColumn="0" w:lastColumn="0" w:oddVBand="0" w:evenVBand="0" w:oddHBand="1" w:evenHBand="0" w:firstRowFirstColumn="0" w:firstRowLastColumn="0" w:lastRowFirstColumn="0" w:lastRowLastColumn="0"/>
             </w:pPr>
+            <w:r>
+              <w:t>Level Select</w:t>
+            </w:r>
+          </w:p>
+          <w:p>
+            <w:pPr>
+              <w:cnfStyle w:val="000000100000" w:firstRow="0" w:lastRow="0" w:firstColumn="0" w:lastColumn="0" w:oddVBand="0" w:evenVBand="0" w:oddHBand="1" w:evenHBand="0" w:firstRowFirstColumn="0" w:firstRowLastColumn="0" w:lastRowFirstColumn="0" w:lastRowLastColumn="0"/>
+            </w:pPr>
+            <w:r>
+              <w:t>New Game</w:t>
+            </w:r>
+          </w:p>
+          <w:p>
+            <w:pPr>
+              <w:cnfStyle w:val="000000100000" w:firstRow="0" w:lastRow="0" w:firstColumn="0" w:lastColumn="0" w:oddVBand="0" w:evenVBand="0" w:oddHBand="1" w:evenHBand="0" w:firstRowFirstColumn="0" w:firstRowLastColumn="0" w:lastRowFirstColumn="0" w:lastRowLastColumn="0"/>
+            </w:pPr>
+            <w:r>
+              <w:t>exit</w:t>
+            </w:r>
+            <w:bookmarkStart w:id="0" w:name="_GoBack"/>
+            <w:bookmarkEnd w:id="0"/>
           </w:p>
         </w:tc>
       </w:tr>
@@ -3646,7 +3668,7 @@
 </file>
 
 <file path=customXml/itemProps2.xml><?xml version="1.0" encoding="utf-8"?>
-<ds:datastoreItem xmlns:ds="http://schemas.openxmlformats.org/officeDocument/2006/customXml" ds:itemID="{28320B35-5A0B-4A26-840D-AF9AFB268D6E}">
+<ds:datastoreItem xmlns:ds="http://schemas.openxmlformats.org/officeDocument/2006/customXml" ds:itemID="{47DF45ED-D114-422C-BFD9-0E0D905EBBE5}">
   <ds:schemaRefs>
     <ds:schemaRef ds:uri="http://schemas.openxmlformats.org/officeDocument/2006/bibliography"/>
   </ds:schemaRefs>

</xml_diff>

<commit_message>
Carrying lives through levels
</commit_message>
<xml_diff>
--- a/DeveloperDiary.docx
+++ b/DeveloperDiary.docx
@@ -2004,10 +2004,7 @@
               <w:cnfStyle w:val="000000000000" w:firstRow="0" w:lastRow="0" w:firstColumn="0" w:lastColumn="0" w:oddVBand="0" w:evenVBand="0" w:oddHBand="0" w:evenHBand="0" w:firstRowFirstColumn="0" w:firstRowLastColumn="0" w:lastRowFirstColumn="0" w:lastRowLastColumn="0"/>
             </w:pPr>
             <w:r>
-              <w:t xml:space="preserve">Health System </w:t>
-            </w:r>
-            <w:r>
-              <w:t>Player</w:t>
+              <w:t>Health System Player</w:t>
             </w:r>
           </w:p>
         </w:tc>
@@ -2061,6 +2058,278 @@
             <w:r>
               <w:t>Knockback on enemy contact</w:t>
             </w:r>
+          </w:p>
+        </w:tc>
+      </w:tr>
+      <w:tr>
+        <w:trPr>
+          <w:trHeight w:val="255"/>
+        </w:trPr>
+        <w:tc>
+          <w:tcPr>
+            <w:cnfStyle w:val="001000000000" w:firstRow="0" w:lastRow="0" w:firstColumn="1" w:lastColumn="0" w:oddVBand="0" w:evenVBand="0" w:oddHBand="0" w:evenHBand="0" w:firstRowFirstColumn="0" w:firstRowLastColumn="0" w:lastRowFirstColumn="0" w:lastRowLastColumn="0"/>
+            <w:tcW w:w="2973" w:type="dxa"/>
+          </w:tcPr>
+          <w:p>
+            <w:r>
+              <w:t>02/12/18</w:t>
+            </w:r>
+          </w:p>
+        </w:tc>
+        <w:tc>
+          <w:tcPr>
+            <w:tcW w:w="2973" w:type="dxa"/>
+          </w:tcPr>
+          <w:p>
+            <w:pPr>
+              <w:cnfStyle w:val="000000000000" w:firstRow="0" w:lastRow="0" w:firstColumn="0" w:lastColumn="0" w:oddVBand="0" w:evenVBand="0" w:oddHBand="0" w:evenHBand="0" w:firstRowFirstColumn="0" w:firstRowLastColumn="0" w:lastRowFirstColumn="0" w:lastRowLastColumn="0"/>
+            </w:pPr>
+          </w:p>
+        </w:tc>
+        <w:tc>
+          <w:tcPr>
+            <w:tcW w:w="2974" w:type="dxa"/>
+          </w:tcPr>
+          <w:p>
+            <w:pPr>
+              <w:cnfStyle w:val="000000000000" w:firstRow="0" w:lastRow="0" w:firstColumn="0" w:lastColumn="0" w:oddVBand="0" w:evenVBand="0" w:oddHBand="0" w:evenHBand="0" w:firstRowFirstColumn="0" w:firstRowLastColumn="0" w:lastRowFirstColumn="0" w:lastRowLastColumn="0"/>
+            </w:pPr>
+          </w:p>
+        </w:tc>
+      </w:tr>
+      <w:tr>
+        <w:trPr>
+          <w:cnfStyle w:val="000000100000" w:firstRow="0" w:lastRow="0" w:firstColumn="0" w:lastColumn="0" w:oddVBand="0" w:evenVBand="0" w:oddHBand="1" w:evenHBand="0" w:firstRowFirstColumn="0" w:firstRowLastColumn="0" w:lastRowFirstColumn="0" w:lastRowLastColumn="0"/>
+          <w:trHeight w:val="255"/>
+        </w:trPr>
+        <w:tc>
+          <w:tcPr>
+            <w:cnfStyle w:val="001000000000" w:firstRow="0" w:lastRow="0" w:firstColumn="1" w:lastColumn="0" w:oddVBand="0" w:evenVBand="0" w:oddHBand="0" w:evenHBand="0" w:firstRowFirstColumn="0" w:firstRowLastColumn="0" w:lastRowFirstColumn="0" w:lastRowLastColumn="0"/>
+            <w:tcW w:w="2973" w:type="dxa"/>
+          </w:tcPr>
+          <w:p/>
+        </w:tc>
+        <w:tc>
+          <w:tcPr>
+            <w:tcW w:w="2973" w:type="dxa"/>
+          </w:tcPr>
+          <w:p>
+            <w:pPr>
+              <w:cnfStyle w:val="000000100000" w:firstRow="0" w:lastRow="0" w:firstColumn="0" w:lastColumn="0" w:oddVBand="0" w:evenVBand="0" w:oddHBand="1" w:evenHBand="0" w:firstRowFirstColumn="0" w:firstRowLastColumn="0" w:lastRowFirstColumn="0" w:lastRowLastColumn="0"/>
+            </w:pPr>
+            <w:r>
+              <w:t>Live System</w:t>
+            </w:r>
+          </w:p>
+        </w:tc>
+        <w:tc>
+          <w:tcPr>
+            <w:tcW w:w="2974" w:type="dxa"/>
+          </w:tcPr>
+          <w:p>
+            <w:pPr>
+              <w:cnfStyle w:val="000000100000" w:firstRow="0" w:lastRow="0" w:firstColumn="0" w:lastColumn="0" w:oddVBand="0" w:evenVBand="0" w:oddHBand="1" w:evenHBand="0" w:firstRowFirstColumn="0" w:firstRowLastColumn="0" w:lastRowFirstColumn="0" w:lastRowLastColumn="0"/>
+            </w:pPr>
+            <w:r>
+              <w:t>Carry lives through levels</w:t>
+            </w:r>
+            <w:bookmarkStart w:id="0" w:name="_GoBack"/>
+            <w:bookmarkEnd w:id="0"/>
+          </w:p>
+        </w:tc>
+      </w:tr>
+      <w:tr>
+        <w:trPr>
+          <w:trHeight w:val="255"/>
+        </w:trPr>
+        <w:tc>
+          <w:tcPr>
+            <w:cnfStyle w:val="001000000000" w:firstRow="0" w:lastRow="0" w:firstColumn="1" w:lastColumn="0" w:oddVBand="0" w:evenVBand="0" w:oddHBand="0" w:evenHBand="0" w:firstRowFirstColumn="0" w:firstRowLastColumn="0" w:lastRowFirstColumn="0" w:lastRowLastColumn="0"/>
+            <w:tcW w:w="2973" w:type="dxa"/>
+          </w:tcPr>
+          <w:p/>
+        </w:tc>
+        <w:tc>
+          <w:tcPr>
+            <w:tcW w:w="2973" w:type="dxa"/>
+          </w:tcPr>
+          <w:p>
+            <w:pPr>
+              <w:cnfStyle w:val="000000000000" w:firstRow="0" w:lastRow="0" w:firstColumn="0" w:lastColumn="0" w:oddVBand="0" w:evenVBand="0" w:oddHBand="0" w:evenHBand="0" w:firstRowFirstColumn="0" w:firstRowLastColumn="0" w:lastRowFirstColumn="0" w:lastRowLastColumn="0"/>
+            </w:pPr>
+          </w:p>
+        </w:tc>
+        <w:tc>
+          <w:tcPr>
+            <w:tcW w:w="2974" w:type="dxa"/>
+          </w:tcPr>
+          <w:p>
+            <w:pPr>
+              <w:cnfStyle w:val="000000000000" w:firstRow="0" w:lastRow="0" w:firstColumn="0" w:lastColumn="0" w:oddVBand="0" w:evenVBand="0" w:oddHBand="0" w:evenHBand="0" w:firstRowFirstColumn="0" w:firstRowLastColumn="0" w:lastRowFirstColumn="0" w:lastRowLastColumn="0"/>
+            </w:pPr>
+          </w:p>
+        </w:tc>
+      </w:tr>
+      <w:tr>
+        <w:trPr>
+          <w:cnfStyle w:val="000000100000" w:firstRow="0" w:lastRow="0" w:firstColumn="0" w:lastColumn="0" w:oddVBand="0" w:evenVBand="0" w:oddHBand="1" w:evenHBand="0" w:firstRowFirstColumn="0" w:firstRowLastColumn="0" w:lastRowFirstColumn="0" w:lastRowLastColumn="0"/>
+          <w:trHeight w:val="255"/>
+        </w:trPr>
+        <w:tc>
+          <w:tcPr>
+            <w:cnfStyle w:val="001000000000" w:firstRow="0" w:lastRow="0" w:firstColumn="1" w:lastColumn="0" w:oddVBand="0" w:evenVBand="0" w:oddHBand="0" w:evenHBand="0" w:firstRowFirstColumn="0" w:firstRowLastColumn="0" w:lastRowFirstColumn="0" w:lastRowLastColumn="0"/>
+            <w:tcW w:w="2973" w:type="dxa"/>
+          </w:tcPr>
+          <w:p/>
+        </w:tc>
+        <w:tc>
+          <w:tcPr>
+            <w:tcW w:w="2973" w:type="dxa"/>
+          </w:tcPr>
+          <w:p>
+            <w:pPr>
+              <w:cnfStyle w:val="000000100000" w:firstRow="0" w:lastRow="0" w:firstColumn="0" w:lastColumn="0" w:oddVBand="0" w:evenVBand="0" w:oddHBand="1" w:evenHBand="0" w:firstRowFirstColumn="0" w:firstRowLastColumn="0" w:lastRowFirstColumn="0" w:lastRowLastColumn="0"/>
+            </w:pPr>
+          </w:p>
+        </w:tc>
+        <w:tc>
+          <w:tcPr>
+            <w:tcW w:w="2974" w:type="dxa"/>
+          </w:tcPr>
+          <w:p>
+            <w:pPr>
+              <w:cnfStyle w:val="000000100000" w:firstRow="0" w:lastRow="0" w:firstColumn="0" w:lastColumn="0" w:oddVBand="0" w:evenVBand="0" w:oddHBand="1" w:evenHBand="0" w:firstRowFirstColumn="0" w:firstRowLastColumn="0" w:lastRowFirstColumn="0" w:lastRowLastColumn="0"/>
+            </w:pPr>
+          </w:p>
+        </w:tc>
+      </w:tr>
+      <w:tr>
+        <w:trPr>
+          <w:trHeight w:val="255"/>
+        </w:trPr>
+        <w:tc>
+          <w:tcPr>
+            <w:cnfStyle w:val="001000000000" w:firstRow="0" w:lastRow="0" w:firstColumn="1" w:lastColumn="0" w:oddVBand="0" w:evenVBand="0" w:oddHBand="0" w:evenHBand="0" w:firstRowFirstColumn="0" w:firstRowLastColumn="0" w:lastRowFirstColumn="0" w:lastRowLastColumn="0"/>
+            <w:tcW w:w="2973" w:type="dxa"/>
+          </w:tcPr>
+          <w:p/>
+        </w:tc>
+        <w:tc>
+          <w:tcPr>
+            <w:tcW w:w="2973" w:type="dxa"/>
+          </w:tcPr>
+          <w:p>
+            <w:pPr>
+              <w:cnfStyle w:val="000000000000" w:firstRow="0" w:lastRow="0" w:firstColumn="0" w:lastColumn="0" w:oddVBand="0" w:evenVBand="0" w:oddHBand="0" w:evenHBand="0" w:firstRowFirstColumn="0" w:firstRowLastColumn="0" w:lastRowFirstColumn="0" w:lastRowLastColumn="0"/>
+            </w:pPr>
+          </w:p>
+        </w:tc>
+        <w:tc>
+          <w:tcPr>
+            <w:tcW w:w="2974" w:type="dxa"/>
+          </w:tcPr>
+          <w:p>
+            <w:pPr>
+              <w:cnfStyle w:val="000000000000" w:firstRow="0" w:lastRow="0" w:firstColumn="0" w:lastColumn="0" w:oddVBand="0" w:evenVBand="0" w:oddHBand="0" w:evenHBand="0" w:firstRowFirstColumn="0" w:firstRowLastColumn="0" w:lastRowFirstColumn="0" w:lastRowLastColumn="0"/>
+            </w:pPr>
+          </w:p>
+        </w:tc>
+      </w:tr>
+      <w:tr>
+        <w:trPr>
+          <w:cnfStyle w:val="000000100000" w:firstRow="0" w:lastRow="0" w:firstColumn="0" w:lastColumn="0" w:oddVBand="0" w:evenVBand="0" w:oddHBand="1" w:evenHBand="0" w:firstRowFirstColumn="0" w:firstRowLastColumn="0" w:lastRowFirstColumn="0" w:lastRowLastColumn="0"/>
+          <w:trHeight w:val="255"/>
+        </w:trPr>
+        <w:tc>
+          <w:tcPr>
+            <w:cnfStyle w:val="001000000000" w:firstRow="0" w:lastRow="0" w:firstColumn="1" w:lastColumn="0" w:oddVBand="0" w:evenVBand="0" w:oddHBand="0" w:evenHBand="0" w:firstRowFirstColumn="0" w:firstRowLastColumn="0" w:lastRowFirstColumn="0" w:lastRowLastColumn="0"/>
+            <w:tcW w:w="2973" w:type="dxa"/>
+          </w:tcPr>
+          <w:p/>
+        </w:tc>
+        <w:tc>
+          <w:tcPr>
+            <w:tcW w:w="2973" w:type="dxa"/>
+          </w:tcPr>
+          <w:p>
+            <w:pPr>
+              <w:cnfStyle w:val="000000100000" w:firstRow="0" w:lastRow="0" w:firstColumn="0" w:lastColumn="0" w:oddVBand="0" w:evenVBand="0" w:oddHBand="1" w:evenHBand="0" w:firstRowFirstColumn="0" w:firstRowLastColumn="0" w:lastRowFirstColumn="0" w:lastRowLastColumn="0"/>
+            </w:pPr>
+          </w:p>
+        </w:tc>
+        <w:tc>
+          <w:tcPr>
+            <w:tcW w:w="2974" w:type="dxa"/>
+          </w:tcPr>
+          <w:p>
+            <w:pPr>
+              <w:cnfStyle w:val="000000100000" w:firstRow="0" w:lastRow="0" w:firstColumn="0" w:lastColumn="0" w:oddVBand="0" w:evenVBand="0" w:oddHBand="1" w:evenHBand="0" w:firstRowFirstColumn="0" w:firstRowLastColumn="0" w:lastRowFirstColumn="0" w:lastRowLastColumn="0"/>
+            </w:pPr>
+          </w:p>
+        </w:tc>
+      </w:tr>
+      <w:tr>
+        <w:trPr>
+          <w:trHeight w:val="255"/>
+        </w:trPr>
+        <w:tc>
+          <w:tcPr>
+            <w:cnfStyle w:val="001000000000" w:firstRow="0" w:lastRow="0" w:firstColumn="1" w:lastColumn="0" w:oddVBand="0" w:evenVBand="0" w:oddHBand="0" w:evenHBand="0" w:firstRowFirstColumn="0" w:firstRowLastColumn="0" w:lastRowFirstColumn="0" w:lastRowLastColumn="0"/>
+            <w:tcW w:w="2973" w:type="dxa"/>
+          </w:tcPr>
+          <w:p/>
+        </w:tc>
+        <w:tc>
+          <w:tcPr>
+            <w:tcW w:w="2973" w:type="dxa"/>
+          </w:tcPr>
+          <w:p>
+            <w:pPr>
+              <w:cnfStyle w:val="000000000000" w:firstRow="0" w:lastRow="0" w:firstColumn="0" w:lastColumn="0" w:oddVBand="0" w:evenVBand="0" w:oddHBand="0" w:evenHBand="0" w:firstRowFirstColumn="0" w:firstRowLastColumn="0" w:lastRowFirstColumn="0" w:lastRowLastColumn="0"/>
+            </w:pPr>
+          </w:p>
+        </w:tc>
+        <w:tc>
+          <w:tcPr>
+            <w:tcW w:w="2974" w:type="dxa"/>
+          </w:tcPr>
+          <w:p>
+            <w:pPr>
+              <w:cnfStyle w:val="000000000000" w:firstRow="0" w:lastRow="0" w:firstColumn="0" w:lastColumn="0" w:oddVBand="0" w:evenVBand="0" w:oddHBand="0" w:evenHBand="0" w:firstRowFirstColumn="0" w:firstRowLastColumn="0" w:lastRowFirstColumn="0" w:lastRowLastColumn="0"/>
+            </w:pPr>
+          </w:p>
+        </w:tc>
+      </w:tr>
+      <w:tr>
+        <w:trPr>
+          <w:cnfStyle w:val="000000100000" w:firstRow="0" w:lastRow="0" w:firstColumn="0" w:lastColumn="0" w:oddVBand="0" w:evenVBand="0" w:oddHBand="1" w:evenHBand="0" w:firstRowFirstColumn="0" w:firstRowLastColumn="0" w:lastRowFirstColumn="0" w:lastRowLastColumn="0"/>
+          <w:trHeight w:val="255"/>
+        </w:trPr>
+        <w:tc>
+          <w:tcPr>
+            <w:cnfStyle w:val="001000000000" w:firstRow="0" w:lastRow="0" w:firstColumn="1" w:lastColumn="0" w:oddVBand="0" w:evenVBand="0" w:oddHBand="0" w:evenHBand="0" w:firstRowFirstColumn="0" w:firstRowLastColumn="0" w:lastRowFirstColumn="0" w:lastRowLastColumn="0"/>
+            <w:tcW w:w="2973" w:type="dxa"/>
+          </w:tcPr>
+          <w:p/>
+        </w:tc>
+        <w:tc>
+          <w:tcPr>
+            <w:tcW w:w="2973" w:type="dxa"/>
+          </w:tcPr>
+          <w:p>
+            <w:pPr>
+              <w:cnfStyle w:val="000000100000" w:firstRow="0" w:lastRow="0" w:firstColumn="0" w:lastColumn="0" w:oddVBand="0" w:evenVBand="0" w:oddHBand="1" w:evenHBand="0" w:firstRowFirstColumn="0" w:firstRowLastColumn="0" w:lastRowFirstColumn="0" w:lastRowLastColumn="0"/>
+            </w:pPr>
+          </w:p>
+        </w:tc>
+        <w:tc>
+          <w:tcPr>
+            <w:tcW w:w="2974" w:type="dxa"/>
+          </w:tcPr>
+          <w:p>
+            <w:pPr>
+              <w:cnfStyle w:val="000000100000" w:firstRow="0" w:lastRow="0" w:firstColumn="0" w:lastColumn="0" w:oddVBand="0" w:evenVBand="0" w:oddHBand="1" w:evenHBand="0" w:firstRowFirstColumn="0" w:firstRowLastColumn="0" w:lastRowFirstColumn="0" w:lastRowLastColumn="0"/>
+            </w:pPr>
           </w:p>
         </w:tc>
       </w:tr>
@@ -2070,11 +2339,12 @@
       <w:pPr>
         <w:pStyle w:val="Heading1"/>
       </w:pPr>
-      <w:bookmarkStart w:id="0" w:name="_Toc528058517"/>
+      <w:bookmarkStart w:id="1" w:name="_Toc528058517"/>
       <w:r>
+        <w:lastRenderedPageBreak/>
         <w:t>the rate of increasing difficulty</w:t>
       </w:r>
-      <w:bookmarkEnd w:id="0"/>
+      <w:bookmarkEnd w:id="1"/>
       <w:r>
         <w:t xml:space="preserve"> </w:t>
       </w:r>
@@ -2103,12 +2373,11 @@
       <w:pPr>
         <w:pStyle w:val="Heading1"/>
       </w:pPr>
-      <w:bookmarkStart w:id="1" w:name="_Toc528058518"/>
+      <w:bookmarkStart w:id="2" w:name="_Toc528058518"/>
       <w:r>
-        <w:lastRenderedPageBreak/>
         <w:t>the speed of gameplay</w:t>
       </w:r>
-      <w:bookmarkEnd w:id="1"/>
+      <w:bookmarkEnd w:id="2"/>
       <w:r>
         <w:t xml:space="preserve"> </w:t>
       </w:r>
@@ -2120,14 +2389,14 @@
       <w:r>
         <w:t xml:space="preserve"> </w:t>
       </w:r>
-      <w:bookmarkStart w:id="2" w:name="_Toc528058519"/>
+      <w:bookmarkStart w:id="3" w:name="_Toc528058519"/>
       <w:r>
         <w:t xml:space="preserve">win/loss conditions </w:t>
       </w:r>
       <w:r>
         <w:t></w:t>
       </w:r>
-      <w:bookmarkEnd w:id="2"/>
+      <w:bookmarkEnd w:id="3"/>
       <w:r>
         <w:t xml:space="preserve"> </w:t>
       </w:r>
@@ -2136,11 +2405,11 @@
       <w:pPr>
         <w:pStyle w:val="Heading2"/>
       </w:pPr>
-      <w:bookmarkStart w:id="3" w:name="_Toc528058520"/>
+      <w:bookmarkStart w:id="4" w:name="_Toc528058520"/>
       <w:r>
         <w:t>Gain points:</w:t>
       </w:r>
-      <w:bookmarkEnd w:id="3"/>
+      <w:bookmarkEnd w:id="4"/>
     </w:p>
     <w:p>
       <w:r>
@@ -2202,11 +2471,11 @@
       <w:pPr>
         <w:pStyle w:val="Heading2"/>
       </w:pPr>
-      <w:bookmarkStart w:id="4" w:name="_Toc528058521"/>
+      <w:bookmarkStart w:id="5" w:name="_Toc528058521"/>
       <w:r>
         <w:t>Lose Point:</w:t>
       </w:r>
-      <w:bookmarkEnd w:id="4"/>
+      <w:bookmarkEnd w:id="5"/>
     </w:p>
     <w:p>
       <w:r>
@@ -2266,11 +2535,11 @@
       <w:pPr>
         <w:pStyle w:val="Heading1"/>
       </w:pPr>
-      <w:bookmarkStart w:id="5" w:name="_Toc528058522"/>
+      <w:bookmarkStart w:id="6" w:name="_Toc528058522"/>
       <w:r>
         <w:t>the placement of the controls</w:t>
       </w:r>
-      <w:bookmarkEnd w:id="5"/>
+      <w:bookmarkEnd w:id="6"/>
       <w:r>
         <w:t xml:space="preserve"> </w:t>
       </w:r>
@@ -2304,8 +2573,6 @@
       <w:r>
         <w:t>Esc open pause menu</w:t>
       </w:r>
-      <w:bookmarkStart w:id="6" w:name="_GoBack"/>
-      <w:bookmarkEnd w:id="6"/>
     </w:p>
     <w:p>
       <w:pPr>
@@ -4006,7 +4273,7 @@
 </file>
 
 <file path=customXml/itemProps2.xml><?xml version="1.0" encoding="utf-8"?>
-<ds:datastoreItem xmlns:ds="http://schemas.openxmlformats.org/officeDocument/2006/customXml" ds:itemID="{61E311A6-D20A-4F4A-923E-D6ECAD7E944D}">
+<ds:datastoreItem xmlns:ds="http://schemas.openxmlformats.org/officeDocument/2006/customXml" ds:itemID="{2B1E27CC-7C46-48ED-B6D4-FCFA660C4DD7}">
   <ds:schemaRefs>
     <ds:schemaRef ds:uri="http://schemas.openxmlformats.org/officeDocument/2006/bibliography"/>
   </ds:schemaRefs>

</xml_diff>

<commit_message>
Score and live system fully implemented
</commit_message>
<xml_diff>
--- a/DeveloperDiary.docx
+++ b/DeveloperDiary.docx
@@ -1315,6 +1315,8 @@
       <w:r>
         <w:br w:type="page"/>
       </w:r>
+      <w:bookmarkStart w:id="0" w:name="_GoBack"/>
+      <w:bookmarkEnd w:id="0"/>
     </w:p>
     <w:p>
       <w:pPr>
@@ -2133,8 +2135,14 @@
             <w:r>
               <w:t>Carry lives through levels</w:t>
             </w:r>
-            <w:bookmarkStart w:id="0" w:name="_GoBack"/>
-            <w:bookmarkEnd w:id="0"/>
+          </w:p>
+          <w:p>
+            <w:pPr>
+              <w:cnfStyle w:val="000000100000" w:firstRow="0" w:lastRow="0" w:firstColumn="0" w:lastColumn="0" w:oddVBand="0" w:evenVBand="0" w:oddHBand="1" w:evenHBand="0" w:firstRowFirstColumn="0" w:firstRowLastColumn="0" w:lastRowFirstColumn="0" w:lastRowLastColumn="0"/>
+            </w:pPr>
+            <w:r>
+              <w:t>Rest lives on new game</w:t>
+            </w:r>
           </w:p>
         </w:tc>
       </w:tr>
@@ -2157,6 +2165,9 @@
             <w:pPr>
               <w:cnfStyle w:val="000000000000" w:firstRow="0" w:lastRow="0" w:firstColumn="0" w:lastColumn="0" w:oddVBand="0" w:evenVBand="0" w:oddHBand="0" w:evenHBand="0" w:firstRowFirstColumn="0" w:firstRowLastColumn="0" w:lastRowFirstColumn="0" w:lastRowLastColumn="0"/>
             </w:pPr>
+            <w:r>
+              <w:t>Score</w:t>
+            </w:r>
           </w:p>
         </w:tc>
         <w:tc>
@@ -2165,8 +2176,18 @@
           </w:tcPr>
           <w:p>
             <w:pPr>
+              <w:ind w:firstLine="720"/>
               <w:cnfStyle w:val="000000000000" w:firstRow="0" w:lastRow="0" w:firstColumn="0" w:lastColumn="0" w:oddVBand="0" w:evenVBand="0" w:oddHBand="0" w:evenHBand="0" w:firstRowFirstColumn="0" w:firstRowLastColumn="0" w:lastRowFirstColumn="0" w:lastRowLastColumn="0"/>
             </w:pPr>
+            <w:r>
+              <w:t xml:space="preserve">Carry </w:t>
+            </w:r>
+            <w:r>
+              <w:t>score</w:t>
+            </w:r>
+            <w:r>
+              <w:t xml:space="preserve"> through levels</w:t>
+            </w:r>
           </w:p>
         </w:tc>
       </w:tr>
@@ -2200,6 +2221,9 @@
             <w:pPr>
               <w:cnfStyle w:val="000000100000" w:firstRow="0" w:lastRow="0" w:firstColumn="0" w:lastColumn="0" w:oddVBand="0" w:evenVBand="0" w:oddHBand="1" w:evenHBand="0" w:firstRowFirstColumn="0" w:firstRowLastColumn="0" w:lastRowFirstColumn="0" w:lastRowLastColumn="0"/>
             </w:pPr>
+            <w:r>
+              <w:t>Reset score on new game</w:t>
+            </w:r>
           </w:p>
         </w:tc>
       </w:tr>
@@ -4273,7 +4297,7 @@
 </file>
 
 <file path=customXml/itemProps2.xml><?xml version="1.0" encoding="utf-8"?>
-<ds:datastoreItem xmlns:ds="http://schemas.openxmlformats.org/officeDocument/2006/customXml" ds:itemID="{2B1E27CC-7C46-48ED-B6D4-FCFA660C4DD7}">
+<ds:datastoreItem xmlns:ds="http://schemas.openxmlformats.org/officeDocument/2006/customXml" ds:itemID="{A2D8A18D-7EC6-4589-AB5E-24CE5387A179}">
   <ds:schemaRefs>
     <ds:schemaRef ds:uri="http://schemas.openxmlformats.org/officeDocument/2006/bibliography"/>
   </ds:schemaRefs>

</xml_diff>

<commit_message>
Added extra health pickup
</commit_message>
<xml_diff>
--- a/DeveloperDiary.docx
+++ b/DeveloperDiary.docx
@@ -2178,13 +2178,7 @@
               <w:cnfStyle w:val="000000000000" w:firstRow="0" w:lastRow="0" w:firstColumn="0" w:lastColumn="0" w:oddVBand="0" w:evenVBand="0" w:oddHBand="0" w:evenHBand="0" w:firstRowFirstColumn="0" w:firstRowLastColumn="0" w:lastRowFirstColumn="0" w:lastRowLastColumn="0"/>
             </w:pPr>
             <w:r>
-              <w:t xml:space="preserve">Carry </w:t>
-            </w:r>
-            <w:r>
-              <w:t>score</w:t>
-            </w:r>
-            <w:r>
-              <w:t xml:space="preserve"> through levels</w:t>
+              <w:t>Carry score through levels</w:t>
             </w:r>
           </w:p>
         </w:tc>
@@ -2331,8 +2325,6 @@
             <w:r>
               <w:t>Time gone lose life</w:t>
             </w:r>
-            <w:bookmarkStart w:id="0" w:name="_GoBack"/>
-            <w:bookmarkEnd w:id="0"/>
           </w:p>
         </w:tc>
       </w:tr>
@@ -2366,6 +2358,163 @@
             <w:pPr>
               <w:cnfStyle w:val="000000100000" w:firstRow="0" w:lastRow="0" w:firstColumn="0" w:lastColumn="0" w:oddVBand="0" w:evenVBand="0" w:oddHBand="1" w:evenHBand="0" w:firstRowFirstColumn="0" w:firstRowLastColumn="0" w:lastRowFirstColumn="0" w:lastRowLastColumn="0"/>
             </w:pPr>
+          </w:p>
+        </w:tc>
+      </w:tr>
+      <w:tr>
+        <w:trPr>
+          <w:trHeight w:val="255"/>
+        </w:trPr>
+        <w:tc>
+          <w:tcPr>
+            <w:cnfStyle w:val="001000000000" w:firstRow="0" w:lastRow="0" w:firstColumn="1" w:lastColumn="0" w:oddVBand="0" w:evenVBand="0" w:oddHBand="0" w:evenHBand="0" w:firstRowFirstColumn="0" w:firstRowLastColumn="0" w:lastRowFirstColumn="0" w:lastRowLastColumn="0"/>
+            <w:tcW w:w="2973" w:type="dxa"/>
+          </w:tcPr>
+          <w:p/>
+        </w:tc>
+        <w:tc>
+          <w:tcPr>
+            <w:tcW w:w="2973" w:type="dxa"/>
+          </w:tcPr>
+          <w:p>
+            <w:pPr>
+              <w:cnfStyle w:val="000000000000" w:firstRow="0" w:lastRow="0" w:firstColumn="0" w:lastColumn="0" w:oddVBand="0" w:evenVBand="0" w:oddHBand="0" w:evenHBand="0" w:firstRowFirstColumn="0" w:firstRowLastColumn="0" w:lastRowFirstColumn="0" w:lastRowLastColumn="0"/>
+            </w:pPr>
+            <w:r>
+              <w:t>Sound System</w:t>
+            </w:r>
+          </w:p>
+        </w:tc>
+        <w:tc>
+          <w:tcPr>
+            <w:tcW w:w="2974" w:type="dxa"/>
+          </w:tcPr>
+          <w:p>
+            <w:pPr>
+              <w:cnfStyle w:val="000000000000" w:firstRow="0" w:lastRow="0" w:firstColumn="0" w:lastColumn="0" w:oddVBand="0" w:evenVBand="0" w:oddHBand="0" w:evenHBand="0" w:firstRowFirstColumn="0" w:firstRowLastColumn="0" w:lastRowFirstColumn="0" w:lastRowLastColumn="0"/>
+            </w:pPr>
+            <w:r>
+              <w:t xml:space="preserve">Noise on </w:t>
+            </w:r>
+            <w:proofErr w:type="spellStart"/>
+            <w:r>
+              <w:t>deat</w:t>
+            </w:r>
+            <w:proofErr w:type="spellEnd"/>
+          </w:p>
+          <w:p>
+            <w:pPr>
+              <w:cnfStyle w:val="000000000000" w:firstRow="0" w:lastRow="0" w:firstColumn="0" w:lastColumn="0" w:oddVBand="0" w:evenVBand="0" w:oddHBand="0" w:evenHBand="0" w:firstRowFirstColumn="0" w:firstRowLastColumn="0" w:lastRowFirstColumn="0" w:lastRowLastColumn="0"/>
+            </w:pPr>
+            <w:r>
+              <w:t>On contact</w:t>
+            </w:r>
+          </w:p>
+          <w:p>
+            <w:pPr>
+              <w:cnfStyle w:val="000000000000" w:firstRow="0" w:lastRow="0" w:firstColumn="0" w:lastColumn="0" w:oddVBand="0" w:evenVBand="0" w:oddHBand="0" w:evenHBand="0" w:firstRowFirstColumn="0" w:firstRowLastColumn="0" w:lastRowFirstColumn="0" w:lastRowLastColumn="0"/>
+            </w:pPr>
+            <w:r>
+              <w:lastRenderedPageBreak/>
+              <w:t>shoot</w:t>
+            </w:r>
+          </w:p>
+        </w:tc>
+      </w:tr>
+      <w:tr>
+        <w:trPr>
+          <w:cnfStyle w:val="000000100000" w:firstRow="0" w:lastRow="0" w:firstColumn="0" w:lastColumn="0" w:oddVBand="0" w:evenVBand="0" w:oddHBand="1" w:evenHBand="0" w:firstRowFirstColumn="0" w:firstRowLastColumn="0" w:lastRowFirstColumn="0" w:lastRowLastColumn="0"/>
+          <w:trHeight w:val="255"/>
+        </w:trPr>
+        <w:tc>
+          <w:tcPr>
+            <w:cnfStyle w:val="001000000000" w:firstRow="0" w:lastRow="0" w:firstColumn="1" w:lastColumn="0" w:oddVBand="0" w:evenVBand="0" w:oddHBand="0" w:evenHBand="0" w:firstRowFirstColumn="0" w:firstRowLastColumn="0" w:lastRowFirstColumn="0" w:lastRowLastColumn="0"/>
+            <w:tcW w:w="2973" w:type="dxa"/>
+          </w:tcPr>
+          <w:p>
+            <w:r>
+              <w:lastRenderedPageBreak/>
+              <w:t>3-12-18</w:t>
+            </w:r>
+          </w:p>
+        </w:tc>
+        <w:tc>
+          <w:tcPr>
+            <w:tcW w:w="2973" w:type="dxa"/>
+          </w:tcPr>
+          <w:p>
+            <w:pPr>
+              <w:cnfStyle w:val="000000100000" w:firstRow="0" w:lastRow="0" w:firstColumn="0" w:lastColumn="0" w:oddVBand="0" w:evenVBand="0" w:oddHBand="1" w:evenHBand="0" w:firstRowFirstColumn="0" w:firstRowLastColumn="0" w:lastRowFirstColumn="0" w:lastRowLastColumn="0"/>
+            </w:pPr>
+            <w:r>
+              <w:t>Health</w:t>
+            </w:r>
+          </w:p>
+        </w:tc>
+        <w:tc>
+          <w:tcPr>
+            <w:tcW w:w="2974" w:type="dxa"/>
+          </w:tcPr>
+          <w:p>
+            <w:pPr>
+              <w:cnfStyle w:val="000000100000" w:firstRow="0" w:lastRow="0" w:firstColumn="0" w:lastColumn="0" w:oddVBand="0" w:evenVBand="0" w:oddHBand="1" w:evenHBand="0" w:firstRowFirstColumn="0" w:firstRowLastColumn="0" w:lastRowFirstColumn="0" w:lastRowLastColumn="0"/>
+            </w:pPr>
+            <w:r>
+              <w:t xml:space="preserve">Health </w:t>
+            </w:r>
+            <w:proofErr w:type="gramStart"/>
+            <w:r>
+              <w:t>pickup(</w:t>
+            </w:r>
+            <w:proofErr w:type="gramEnd"/>
+            <w:r>
+              <w:t>+3 health)</w:t>
+            </w:r>
+          </w:p>
+        </w:tc>
+      </w:tr>
+      <w:tr>
+        <w:trPr>
+          <w:trHeight w:val="255"/>
+        </w:trPr>
+        <w:tc>
+          <w:tcPr>
+            <w:cnfStyle w:val="001000000000" w:firstRow="0" w:lastRow="0" w:firstColumn="1" w:lastColumn="0" w:oddVBand="0" w:evenVBand="0" w:oddHBand="0" w:evenHBand="0" w:firstRowFirstColumn="0" w:firstRowLastColumn="0" w:lastRowFirstColumn="0" w:lastRowLastColumn="0"/>
+            <w:tcW w:w="2973" w:type="dxa"/>
+          </w:tcPr>
+          <w:p/>
+        </w:tc>
+        <w:tc>
+          <w:tcPr>
+            <w:tcW w:w="2973" w:type="dxa"/>
+          </w:tcPr>
+          <w:p>
+            <w:pPr>
+              <w:cnfStyle w:val="000000000000" w:firstRow="0" w:lastRow="0" w:firstColumn="0" w:lastColumn="0" w:oddVBand="0" w:evenVBand="0" w:oddHBand="0" w:evenHBand="0" w:firstRowFirstColumn="0" w:firstRowLastColumn="0" w:lastRowFirstColumn="0" w:lastRowLastColumn="0"/>
+            </w:pPr>
+          </w:p>
+        </w:tc>
+        <w:tc>
+          <w:tcPr>
+            <w:tcW w:w="2974" w:type="dxa"/>
+          </w:tcPr>
+          <w:p>
+            <w:pPr>
+              <w:cnfStyle w:val="000000000000" w:firstRow="0" w:lastRow="0" w:firstColumn="0" w:lastColumn="0" w:oddVBand="0" w:evenVBand="0" w:oddHBand="0" w:evenHBand="0" w:firstRowFirstColumn="0" w:firstRowLastColumn="0" w:lastRowFirstColumn="0" w:lastRowLastColumn="0"/>
+            </w:pPr>
+            <w:r>
+              <w:t>Destroy object on impact</w:t>
+            </w:r>
+          </w:p>
+          <w:p>
+            <w:pPr>
+              <w:cnfStyle w:val="000000000000" w:firstRow="0" w:lastRow="0" w:firstColumn="0" w:lastColumn="0" w:oddVBand="0" w:evenVBand="0" w:oddHBand="0" w:evenHBand="0" w:firstRowFirstColumn="0" w:firstRowLastColumn="0" w:lastRowFirstColumn="0" w:lastRowLastColumn="0"/>
+            </w:pPr>
+            <w:r>
+              <w:t>No longer bouncing off</w:t>
+            </w:r>
+            <w:bookmarkStart w:id="0" w:name="_GoBack"/>
+            <w:bookmarkEnd w:id="0"/>
           </w:p>
         </w:tc>
       </w:tr>
@@ -2377,7 +2526,6 @@
       </w:pPr>
       <w:bookmarkStart w:id="1" w:name="_Toc528058517"/>
       <w:r>
-        <w:lastRenderedPageBreak/>
         <w:t>the rate of increasing difficulty</w:t>
       </w:r>
       <w:bookmarkEnd w:id="1"/>
@@ -2616,6 +2764,7 @@
       </w:pPr>
       <w:bookmarkStart w:id="7" w:name="_Toc528058523"/>
       <w:r>
+        <w:lastRenderedPageBreak/>
         <w:t>the appropriateness of the control mechanics</w:t>
       </w:r>
       <w:bookmarkEnd w:id="7"/>
@@ -4309,7 +4458,7 @@
 </file>
 
 <file path=customXml/itemProps2.xml><?xml version="1.0" encoding="utf-8"?>
-<ds:datastoreItem xmlns:ds="http://schemas.openxmlformats.org/officeDocument/2006/customXml" ds:itemID="{0F3DC1B6-DB5A-4864-B1A3-F7944B1D35EA}">
+<ds:datastoreItem xmlns:ds="http://schemas.openxmlformats.org/officeDocument/2006/customXml" ds:itemID="{F862CEFD-685B-4637-966D-2EEF60F57524}">
   <ds:schemaRefs>
     <ds:schemaRef ds:uri="http://schemas.openxmlformats.org/officeDocument/2006/bibliography"/>
   </ds:schemaRefs>

</xml_diff>

<commit_message>
Added roation to shooting star
</commit_message>
<xml_diff>
--- a/DeveloperDiary.docx
+++ b/DeveloperDiary.docx
@@ -2512,6 +2512,107 @@
             </w:pPr>
             <w:r>
               <w:t>No longer bouncing off</w:t>
+            </w:r>
+          </w:p>
+        </w:tc>
+      </w:tr>
+      <w:tr>
+        <w:trPr>
+          <w:cnfStyle w:val="000000100000" w:firstRow="0" w:lastRow="0" w:firstColumn="0" w:lastColumn="0" w:oddVBand="0" w:evenVBand="0" w:oddHBand="1" w:evenHBand="0" w:firstRowFirstColumn="0" w:firstRowLastColumn="0" w:lastRowFirstColumn="0" w:lastRowLastColumn="0"/>
+          <w:trHeight w:val="255"/>
+        </w:trPr>
+        <w:tc>
+          <w:tcPr>
+            <w:cnfStyle w:val="001000000000" w:firstRow="0" w:lastRow="0" w:firstColumn="1" w:lastColumn="0" w:oddVBand="0" w:evenVBand="0" w:oddHBand="0" w:evenHBand="0" w:firstRowFirstColumn="0" w:firstRowLastColumn="0" w:lastRowFirstColumn="0" w:lastRowLastColumn="0"/>
+            <w:tcW w:w="2973" w:type="dxa"/>
+          </w:tcPr>
+          <w:p/>
+        </w:tc>
+        <w:tc>
+          <w:tcPr>
+            <w:tcW w:w="2973" w:type="dxa"/>
+          </w:tcPr>
+          <w:p>
+            <w:pPr>
+              <w:cnfStyle w:val="000000100000" w:firstRow="0" w:lastRow="0" w:firstColumn="0" w:lastColumn="0" w:oddVBand="0" w:evenVBand="0" w:oddHBand="1" w:evenHBand="0" w:firstRowFirstColumn="0" w:firstRowLastColumn="0" w:lastRowFirstColumn="0" w:lastRowLastColumn="0"/>
+            </w:pPr>
+            <w:r>
+              <w:t>Touch</w:t>
+            </w:r>
+          </w:p>
+        </w:tc>
+        <w:tc>
+          <w:tcPr>
+            <w:tcW w:w="2974" w:type="dxa"/>
+          </w:tcPr>
+          <w:p>
+            <w:pPr>
+              <w:cnfStyle w:val="000000100000" w:firstRow="0" w:lastRow="0" w:firstColumn="0" w:lastColumn="0" w:oddVBand="0" w:evenVBand="0" w:oddHBand="1" w:evenHBand="0" w:firstRowFirstColumn="0" w:firstRowLastColumn="0" w:lastRowFirstColumn="0" w:lastRowLastColumn="0"/>
+            </w:pPr>
+            <w:r>
+              <w:t>T ouch buttons</w:t>
+            </w:r>
+          </w:p>
+          <w:p>
+            <w:pPr>
+              <w:cnfStyle w:val="000000100000" w:firstRow="0" w:lastRow="0" w:firstColumn="0" w:lastColumn="0" w:oddVBand="0" w:evenVBand="0" w:oddHBand="1" w:evenHBand="0" w:firstRowFirstColumn="0" w:firstRowLastColumn="0" w:lastRowFirstColumn="0" w:lastRowLastColumn="0"/>
+            </w:pPr>
+            <w:r>
+              <w:t>Mapped touch the methods</w:t>
+            </w:r>
+          </w:p>
+          <w:p>
+            <w:pPr>
+              <w:cnfStyle w:val="000000100000" w:firstRow="0" w:lastRow="0" w:firstColumn="0" w:lastColumn="0" w:oddVBand="0" w:evenVBand="0" w:oddHBand="1" w:evenHBand="0" w:firstRowFirstColumn="0" w:firstRowLastColumn="0" w:lastRowFirstColumn="0" w:lastRowLastColumn="0"/>
+            </w:pPr>
+            <w:r>
+              <w:t>If (comp or android)</w:t>
+            </w:r>
+          </w:p>
+        </w:tc>
+      </w:tr>
+      <w:tr>
+        <w:trPr>
+          <w:trHeight w:val="255"/>
+        </w:trPr>
+        <w:tc>
+          <w:tcPr>
+            <w:cnfStyle w:val="001000000000" w:firstRow="0" w:lastRow="0" w:firstColumn="1" w:lastColumn="0" w:oddVBand="0" w:evenVBand="0" w:oddHBand="0" w:evenHBand="0" w:firstRowFirstColumn="0" w:firstRowLastColumn="0" w:lastRowFirstColumn="0" w:lastRowLastColumn="0"/>
+            <w:tcW w:w="2973" w:type="dxa"/>
+          </w:tcPr>
+          <w:p/>
+        </w:tc>
+        <w:tc>
+          <w:tcPr>
+            <w:tcW w:w="2973" w:type="dxa"/>
+          </w:tcPr>
+          <w:p>
+            <w:pPr>
+              <w:cnfStyle w:val="000000000000" w:firstRow="0" w:lastRow="0" w:firstColumn="0" w:lastColumn="0" w:oddVBand="0" w:evenVBand="0" w:oddHBand="0" w:evenHBand="0" w:firstRowFirstColumn="0" w:firstRowLastColumn="0" w:lastRowFirstColumn="0" w:lastRowLastColumn="0"/>
+            </w:pPr>
+            <w:r>
+              <w:t>Shooting</w:t>
+            </w:r>
+          </w:p>
+        </w:tc>
+        <w:tc>
+          <w:tcPr>
+            <w:tcW w:w="2974" w:type="dxa"/>
+          </w:tcPr>
+          <w:p>
+            <w:pPr>
+              <w:cnfStyle w:val="000000000000" w:firstRow="0" w:lastRow="0" w:firstColumn="0" w:lastColumn="0" w:oddVBand="0" w:evenVBand="0" w:oddHBand="0" w:evenHBand="0" w:firstRowFirstColumn="0" w:firstRowLastColumn="0" w:lastRowFirstColumn="0" w:lastRowLastColumn="0"/>
+            </w:pPr>
+            <w:r>
+              <w:t xml:space="preserve">Added </w:t>
+            </w:r>
+            <w:proofErr w:type="spellStart"/>
+            <w:r>
+              <w:t>roatiotion</w:t>
+            </w:r>
+            <w:proofErr w:type="spellEnd"/>
+            <w:r>
+              <w:t xml:space="preserve"> to shoot</w:t>
             </w:r>
             <w:bookmarkStart w:id="0" w:name="_GoBack"/>
             <w:bookmarkEnd w:id="0"/>
@@ -4458,7 +4559,7 @@
 </file>
 
 <file path=customXml/itemProps2.xml><?xml version="1.0" encoding="utf-8"?>
-<ds:datastoreItem xmlns:ds="http://schemas.openxmlformats.org/officeDocument/2006/customXml" ds:itemID="{F862CEFD-685B-4637-966D-2EEF60F57524}">
+<ds:datastoreItem xmlns:ds="http://schemas.openxmlformats.org/officeDocument/2006/customXml" ds:itemID="{E99421BC-5B13-46A8-AD4D-7EE6DC25BA1E}">
   <ds:schemaRefs>
     <ds:schemaRef ds:uri="http://schemas.openxmlformats.org/officeDocument/2006/bibliography"/>
   </ds:schemaRefs>

</xml_diff>

<commit_message>
fixed bounce back bug
</commit_message>
<xml_diff>
--- a/DeveloperDiary.docx
+++ b/DeveloperDiary.docx
@@ -2614,18 +2614,784 @@
             <w:r>
               <w:t xml:space="preserve"> to shoot</w:t>
             </w:r>
+          </w:p>
+          <w:p>
+            <w:pPr>
+              <w:cnfStyle w:val="000000000000" w:firstRow="0" w:lastRow="0" w:firstColumn="0" w:lastColumn="0" w:oddVBand="0" w:evenVBand="0" w:oddHBand="0" w:evenHBand="0" w:firstRowFirstColumn="0" w:firstRowLastColumn="0" w:lastRowFirstColumn="0" w:lastRowLastColumn="0"/>
+            </w:pPr>
+            <w:r>
+              <w:t>Set delay on shot time</w:t>
+            </w:r>
             <w:bookmarkStart w:id="0" w:name="_GoBack"/>
             <w:bookmarkEnd w:id="0"/>
+          </w:p>
+        </w:tc>
+      </w:tr>
+      <w:tr>
+        <w:trPr>
+          <w:cnfStyle w:val="000000100000" w:firstRow="0" w:lastRow="0" w:firstColumn="0" w:lastColumn="0" w:oddVBand="0" w:evenVBand="0" w:oddHBand="1" w:evenHBand="0" w:firstRowFirstColumn="0" w:firstRowLastColumn="0" w:lastRowFirstColumn="0" w:lastRowLastColumn="0"/>
+          <w:trHeight w:val="255"/>
+        </w:trPr>
+        <w:tc>
+          <w:tcPr>
+            <w:cnfStyle w:val="001000000000" w:firstRow="0" w:lastRow="0" w:firstColumn="1" w:lastColumn="0" w:oddVBand="0" w:evenVBand="0" w:oddHBand="0" w:evenHBand="0" w:firstRowFirstColumn="0" w:firstRowLastColumn="0" w:lastRowFirstColumn="0" w:lastRowLastColumn="0"/>
+            <w:tcW w:w="2973" w:type="dxa"/>
+          </w:tcPr>
+          <w:p/>
+        </w:tc>
+        <w:tc>
+          <w:tcPr>
+            <w:tcW w:w="2973" w:type="dxa"/>
+          </w:tcPr>
+          <w:p>
+            <w:pPr>
+              <w:cnfStyle w:val="000000100000" w:firstRow="0" w:lastRow="0" w:firstColumn="0" w:lastColumn="0" w:oddVBand="0" w:evenVBand="0" w:oddHBand="1" w:evenHBand="0" w:firstRowFirstColumn="0" w:firstRowLastColumn="0" w:lastRowFirstColumn="0" w:lastRowLastColumn="0"/>
+            </w:pPr>
+          </w:p>
+        </w:tc>
+        <w:tc>
+          <w:tcPr>
+            <w:tcW w:w="2974" w:type="dxa"/>
+          </w:tcPr>
+          <w:p>
+            <w:pPr>
+              <w:cnfStyle w:val="000000100000" w:firstRow="0" w:lastRow="0" w:firstColumn="0" w:lastColumn="0" w:oddVBand="0" w:evenVBand="0" w:oddHBand="1" w:evenHBand="0" w:firstRowFirstColumn="0" w:firstRowLastColumn="0" w:lastRowFirstColumn="0" w:lastRowLastColumn="0"/>
+            </w:pPr>
+          </w:p>
+        </w:tc>
+      </w:tr>
+      <w:tr>
+        <w:trPr>
+          <w:trHeight w:val="255"/>
+        </w:trPr>
+        <w:tc>
+          <w:tcPr>
+            <w:cnfStyle w:val="001000000000" w:firstRow="0" w:lastRow="0" w:firstColumn="1" w:lastColumn="0" w:oddVBand="0" w:evenVBand="0" w:oddHBand="0" w:evenHBand="0" w:firstRowFirstColumn="0" w:firstRowLastColumn="0" w:lastRowFirstColumn="0" w:lastRowLastColumn="0"/>
+            <w:tcW w:w="2973" w:type="dxa"/>
+          </w:tcPr>
+          <w:p/>
+        </w:tc>
+        <w:tc>
+          <w:tcPr>
+            <w:tcW w:w="2973" w:type="dxa"/>
+          </w:tcPr>
+          <w:p>
+            <w:pPr>
+              <w:cnfStyle w:val="000000000000" w:firstRow="0" w:lastRow="0" w:firstColumn="0" w:lastColumn="0" w:oddVBand="0" w:evenVBand="0" w:oddHBand="0" w:evenHBand="0" w:firstRowFirstColumn="0" w:firstRowLastColumn="0" w:lastRowFirstColumn="0" w:lastRowLastColumn="0"/>
+            </w:pPr>
+          </w:p>
+        </w:tc>
+        <w:tc>
+          <w:tcPr>
+            <w:tcW w:w="2974" w:type="dxa"/>
+          </w:tcPr>
+          <w:p>
+            <w:pPr>
+              <w:cnfStyle w:val="000000000000" w:firstRow="0" w:lastRow="0" w:firstColumn="0" w:lastColumn="0" w:oddVBand="0" w:evenVBand="0" w:oddHBand="0" w:evenHBand="0" w:firstRowFirstColumn="0" w:firstRowLastColumn="0" w:lastRowFirstColumn="0" w:lastRowLastColumn="0"/>
+            </w:pPr>
+          </w:p>
+        </w:tc>
+      </w:tr>
+      <w:tr>
+        <w:trPr>
+          <w:cnfStyle w:val="000000100000" w:firstRow="0" w:lastRow="0" w:firstColumn="0" w:lastColumn="0" w:oddVBand="0" w:evenVBand="0" w:oddHBand="1" w:evenHBand="0" w:firstRowFirstColumn="0" w:firstRowLastColumn="0" w:lastRowFirstColumn="0" w:lastRowLastColumn="0"/>
+          <w:trHeight w:val="255"/>
+        </w:trPr>
+        <w:tc>
+          <w:tcPr>
+            <w:cnfStyle w:val="001000000000" w:firstRow="0" w:lastRow="0" w:firstColumn="1" w:lastColumn="0" w:oddVBand="0" w:evenVBand="0" w:oddHBand="0" w:evenHBand="0" w:firstRowFirstColumn="0" w:firstRowLastColumn="0" w:lastRowFirstColumn="0" w:lastRowLastColumn="0"/>
+            <w:tcW w:w="2973" w:type="dxa"/>
+          </w:tcPr>
+          <w:p/>
+        </w:tc>
+        <w:tc>
+          <w:tcPr>
+            <w:tcW w:w="2973" w:type="dxa"/>
+          </w:tcPr>
+          <w:p>
+            <w:pPr>
+              <w:cnfStyle w:val="000000100000" w:firstRow="0" w:lastRow="0" w:firstColumn="0" w:lastColumn="0" w:oddVBand="0" w:evenVBand="0" w:oddHBand="1" w:evenHBand="0" w:firstRowFirstColumn="0" w:firstRowLastColumn="0" w:lastRowFirstColumn="0" w:lastRowLastColumn="0"/>
+            </w:pPr>
+          </w:p>
+        </w:tc>
+        <w:tc>
+          <w:tcPr>
+            <w:tcW w:w="2974" w:type="dxa"/>
+          </w:tcPr>
+          <w:p>
+            <w:pPr>
+              <w:cnfStyle w:val="000000100000" w:firstRow="0" w:lastRow="0" w:firstColumn="0" w:lastColumn="0" w:oddVBand="0" w:evenVBand="0" w:oddHBand="1" w:evenHBand="0" w:firstRowFirstColumn="0" w:firstRowLastColumn="0" w:lastRowFirstColumn="0" w:lastRowLastColumn="0"/>
+            </w:pPr>
           </w:p>
         </w:tc>
       </w:tr>
     </w:tbl>
     <w:p/>
+    <w:tbl>
+      <w:tblPr>
+        <w:tblStyle w:val="GridTable4-Accent1"/>
+        <w:tblW w:w="0" w:type="auto"/>
+        <w:tblLook w:val="04A0" w:firstRow="1" w:lastRow="0" w:firstColumn="1" w:lastColumn="0" w:noHBand="0" w:noVBand="1"/>
+      </w:tblPr>
+      <w:tblGrid>
+        <w:gridCol w:w="2973"/>
+        <w:gridCol w:w="2973"/>
+        <w:gridCol w:w="2974"/>
+      </w:tblGrid>
+      <w:tr>
+        <w:trPr>
+          <w:cnfStyle w:val="100000000000" w:firstRow="1" w:lastRow="0" w:firstColumn="0" w:lastColumn="0" w:oddVBand="0" w:evenVBand="0" w:oddHBand="0" w:evenHBand="0" w:firstRowFirstColumn="0" w:firstRowLastColumn="0" w:lastRowFirstColumn="0" w:lastRowLastColumn="0"/>
+          <w:trHeight w:val="255"/>
+        </w:trPr>
+        <w:tc>
+          <w:tcPr>
+            <w:cnfStyle w:val="001000000000" w:firstRow="0" w:lastRow="0" w:firstColumn="1" w:lastColumn="0" w:oddVBand="0" w:evenVBand="0" w:oddHBand="0" w:evenHBand="0" w:firstRowFirstColumn="0" w:firstRowLastColumn="0" w:lastRowFirstColumn="0" w:lastRowLastColumn="0"/>
+            <w:tcW w:w="2973" w:type="dxa"/>
+          </w:tcPr>
+          <w:p>
+            <w:bookmarkStart w:id="1" w:name="_Toc528058517"/>
+            <w:r>
+              <w:t>Date</w:t>
+            </w:r>
+          </w:p>
+        </w:tc>
+        <w:tc>
+          <w:tcPr>
+            <w:tcW w:w="2973" w:type="dxa"/>
+          </w:tcPr>
+          <w:p>
+            <w:pPr>
+              <w:tabs>
+                <w:tab w:val="left" w:pos="900"/>
+              </w:tabs>
+              <w:cnfStyle w:val="100000000000" w:firstRow="1" w:lastRow="0" w:firstColumn="0" w:lastColumn="0" w:oddVBand="0" w:evenVBand="0" w:oddHBand="0" w:evenHBand="0" w:firstRowFirstColumn="0" w:firstRowLastColumn="0" w:lastRowFirstColumn="0" w:lastRowLastColumn="0"/>
+            </w:pPr>
+            <w:r>
+              <w:tab/>
+              <w:t>Bug</w:t>
+            </w:r>
+          </w:p>
+        </w:tc>
+        <w:tc>
+          <w:tcPr>
+            <w:tcW w:w="2974" w:type="dxa"/>
+          </w:tcPr>
+          <w:p>
+            <w:pPr>
+              <w:cnfStyle w:val="100000000000" w:firstRow="1" w:lastRow="0" w:firstColumn="0" w:lastColumn="0" w:oddVBand="0" w:evenVBand="0" w:oddHBand="0" w:evenHBand="0" w:firstRowFirstColumn="0" w:firstRowLastColumn="0" w:lastRowFirstColumn="0" w:lastRowLastColumn="0"/>
+            </w:pPr>
+            <w:r>
+              <w:t>Solution</w:t>
+            </w:r>
+          </w:p>
+        </w:tc>
+      </w:tr>
+      <w:tr>
+        <w:trPr>
+          <w:cnfStyle w:val="000000100000" w:firstRow="0" w:lastRow="0" w:firstColumn="0" w:lastColumn="0" w:oddVBand="0" w:evenVBand="0" w:oddHBand="1" w:evenHBand="0" w:firstRowFirstColumn="0" w:firstRowLastColumn="0" w:lastRowFirstColumn="0" w:lastRowLastColumn="0"/>
+          <w:trHeight w:val="255"/>
+        </w:trPr>
+        <w:tc>
+          <w:tcPr>
+            <w:cnfStyle w:val="001000000000" w:firstRow="0" w:lastRow="0" w:firstColumn="1" w:lastColumn="0" w:oddVBand="0" w:evenVBand="0" w:oddHBand="0" w:evenHBand="0" w:firstRowFirstColumn="0" w:firstRowLastColumn="0" w:lastRowFirstColumn="0" w:lastRowLastColumn="0"/>
+            <w:tcW w:w="2973" w:type="dxa"/>
+          </w:tcPr>
+          <w:p>
+            <w:r>
+              <w:t>3-12-18</w:t>
+            </w:r>
+          </w:p>
+        </w:tc>
+        <w:tc>
+          <w:tcPr>
+            <w:tcW w:w="2973" w:type="dxa"/>
+          </w:tcPr>
+          <w:p>
+            <w:pPr>
+              <w:cnfStyle w:val="000000100000" w:firstRow="0" w:lastRow="0" w:firstColumn="0" w:lastColumn="0" w:oddVBand="0" w:evenVBand="0" w:oddHBand="1" w:evenHBand="0" w:firstRowFirstColumn="0" w:firstRowLastColumn="0" w:lastRowFirstColumn="0" w:lastRowLastColumn="0"/>
+            </w:pPr>
+            <w:r>
+              <w:t xml:space="preserve">Player </w:t>
+            </w:r>
+            <w:r>
+              <w:t>firing</w:t>
+            </w:r>
+            <w:r>
+              <w:t xml:space="preserve"> multiple </w:t>
+            </w:r>
+            <w:r>
+              <w:t>stars</w:t>
+            </w:r>
+          </w:p>
+        </w:tc>
+        <w:tc>
+          <w:tcPr>
+            <w:tcW w:w="2974" w:type="dxa"/>
+          </w:tcPr>
+          <w:p>
+            <w:pPr>
+              <w:cnfStyle w:val="000000100000" w:firstRow="0" w:lastRow="0" w:firstColumn="0" w:lastColumn="0" w:oddVBand="0" w:evenVBand="0" w:oddHBand="1" w:evenHBand="0" w:firstRowFirstColumn="0" w:firstRowLastColumn="0" w:lastRowFirstColumn="0" w:lastRowLastColumn="0"/>
+            </w:pPr>
+            <w:r>
+              <w:t>Set counter to next shot</w:t>
+            </w:r>
+          </w:p>
+        </w:tc>
+      </w:tr>
+      <w:tr>
+        <w:trPr>
+          <w:trHeight w:val="255"/>
+        </w:trPr>
+        <w:tc>
+          <w:tcPr>
+            <w:cnfStyle w:val="001000000000" w:firstRow="0" w:lastRow="0" w:firstColumn="1" w:lastColumn="0" w:oddVBand="0" w:evenVBand="0" w:oddHBand="0" w:evenHBand="0" w:firstRowFirstColumn="0" w:firstRowLastColumn="0" w:lastRowFirstColumn="0" w:lastRowLastColumn="0"/>
+            <w:tcW w:w="2973" w:type="dxa"/>
+          </w:tcPr>
+          <w:p/>
+        </w:tc>
+        <w:tc>
+          <w:tcPr>
+            <w:tcW w:w="2973" w:type="dxa"/>
+          </w:tcPr>
+          <w:p>
+            <w:pPr>
+              <w:cnfStyle w:val="000000000000" w:firstRow="0" w:lastRow="0" w:firstColumn="0" w:lastColumn="0" w:oddVBand="0" w:evenVBand="0" w:oddHBand="0" w:evenHBand="0" w:firstRowFirstColumn="0" w:firstRowLastColumn="0" w:lastRowFirstColumn="0" w:lastRowLastColumn="0"/>
+            </w:pPr>
+          </w:p>
+        </w:tc>
+        <w:tc>
+          <w:tcPr>
+            <w:tcW w:w="2974" w:type="dxa"/>
+          </w:tcPr>
+          <w:p>
+            <w:pPr>
+              <w:cnfStyle w:val="000000000000" w:firstRow="0" w:lastRow="0" w:firstColumn="0" w:lastColumn="0" w:oddVBand="0" w:evenVBand="0" w:oddHBand="0" w:evenHBand="0" w:firstRowFirstColumn="0" w:firstRowLastColumn="0" w:lastRowFirstColumn="0" w:lastRowLastColumn="0"/>
+            </w:pPr>
+          </w:p>
+        </w:tc>
+      </w:tr>
+      <w:tr>
+        <w:trPr>
+          <w:cnfStyle w:val="000000100000" w:firstRow="0" w:lastRow="0" w:firstColumn="0" w:lastColumn="0" w:oddVBand="0" w:evenVBand="0" w:oddHBand="1" w:evenHBand="0" w:firstRowFirstColumn="0" w:firstRowLastColumn="0" w:lastRowFirstColumn="0" w:lastRowLastColumn="0"/>
+          <w:trHeight w:val="255"/>
+        </w:trPr>
+        <w:tc>
+          <w:tcPr>
+            <w:cnfStyle w:val="001000000000" w:firstRow="0" w:lastRow="0" w:firstColumn="1" w:lastColumn="0" w:oddVBand="0" w:evenVBand="0" w:oddHBand="0" w:evenHBand="0" w:firstRowFirstColumn="0" w:firstRowLastColumn="0" w:lastRowFirstColumn="0" w:lastRowLastColumn="0"/>
+            <w:tcW w:w="2973" w:type="dxa"/>
+          </w:tcPr>
+          <w:p/>
+        </w:tc>
+        <w:tc>
+          <w:tcPr>
+            <w:tcW w:w="2973" w:type="dxa"/>
+          </w:tcPr>
+          <w:p>
+            <w:pPr>
+              <w:cnfStyle w:val="000000100000" w:firstRow="0" w:lastRow="0" w:firstColumn="0" w:lastColumn="0" w:oddVBand="0" w:evenVBand="0" w:oddHBand="1" w:evenHBand="0" w:firstRowFirstColumn="0" w:firstRowLastColumn="0" w:lastRowFirstColumn="0" w:lastRowLastColumn="0"/>
+            </w:pPr>
+            <w:r>
+              <w:t>Android controls</w:t>
+            </w:r>
+          </w:p>
+          <w:p>
+            <w:pPr>
+              <w:pStyle w:val="ListParagraph"/>
+              <w:numPr>
+                <w:ilvl w:val="0"/>
+                <w:numId w:val="3"/>
+              </w:numPr>
+              <w:cnfStyle w:val="000000100000" w:firstRow="0" w:lastRow="0" w:firstColumn="0" w:lastColumn="0" w:oddVBand="0" w:evenVBand="0" w:oddHBand="1" w:evenHBand="0" w:firstRowFirstColumn="0" w:firstRowLastColumn="0" w:lastRowFirstColumn="0" w:lastRowLastColumn="0"/>
+            </w:pPr>
+            <w:r>
+              <w:t xml:space="preserve">All Input Methods acting uncontrollable </w:t>
+            </w:r>
+          </w:p>
+        </w:tc>
+        <w:tc>
+          <w:tcPr>
+            <w:tcW w:w="2974" w:type="dxa"/>
+          </w:tcPr>
+          <w:p>
+            <w:pPr>
+              <w:cnfStyle w:val="000000100000" w:firstRow="0" w:lastRow="0" w:firstColumn="0" w:lastColumn="0" w:oddVBand="0" w:evenVBand="0" w:oddHBand="1" w:evenHBand="0" w:firstRowFirstColumn="0" w:firstRowLastColumn="0" w:lastRowFirstColumn="0" w:lastRowLastColumn="0"/>
+            </w:pPr>
+            <w:r>
+              <w:t xml:space="preserve">All </w:t>
+            </w:r>
+            <w:proofErr w:type="spellStart"/>
+            <w:r>
+              <w:t>metho</w:t>
+            </w:r>
+            <w:proofErr w:type="spellEnd"/>
+          </w:p>
+        </w:tc>
+      </w:tr>
+      <w:tr>
+        <w:trPr>
+          <w:trHeight w:val="255"/>
+        </w:trPr>
+        <w:tc>
+          <w:tcPr>
+            <w:cnfStyle w:val="001000000000" w:firstRow="0" w:lastRow="0" w:firstColumn="1" w:lastColumn="0" w:oddVBand="0" w:evenVBand="0" w:oddHBand="0" w:evenHBand="0" w:firstRowFirstColumn="0" w:firstRowLastColumn="0" w:lastRowFirstColumn="0" w:lastRowLastColumn="0"/>
+            <w:tcW w:w="2973" w:type="dxa"/>
+          </w:tcPr>
+          <w:p/>
+        </w:tc>
+        <w:tc>
+          <w:tcPr>
+            <w:tcW w:w="2973" w:type="dxa"/>
+          </w:tcPr>
+          <w:p>
+            <w:pPr>
+              <w:cnfStyle w:val="000000000000" w:firstRow="0" w:lastRow="0" w:firstColumn="0" w:lastColumn="0" w:oddVBand="0" w:evenVBand="0" w:oddHBand="0" w:evenHBand="0" w:firstRowFirstColumn="0" w:firstRowLastColumn="0" w:lastRowFirstColumn="0" w:lastRowLastColumn="0"/>
+            </w:pPr>
+          </w:p>
+        </w:tc>
+        <w:tc>
+          <w:tcPr>
+            <w:tcW w:w="2974" w:type="dxa"/>
+          </w:tcPr>
+          <w:p>
+            <w:pPr>
+              <w:cnfStyle w:val="000000000000" w:firstRow="0" w:lastRow="0" w:firstColumn="0" w:lastColumn="0" w:oddVBand="0" w:evenVBand="0" w:oddHBand="0" w:evenHBand="0" w:firstRowFirstColumn="0" w:firstRowLastColumn="0" w:lastRowFirstColumn="0" w:lastRowLastColumn="0"/>
+            </w:pPr>
+          </w:p>
+        </w:tc>
+      </w:tr>
+      <w:tr>
+        <w:trPr>
+          <w:cnfStyle w:val="000000100000" w:firstRow="0" w:lastRow="0" w:firstColumn="0" w:lastColumn="0" w:oddVBand="0" w:evenVBand="0" w:oddHBand="1" w:evenHBand="0" w:firstRowFirstColumn="0" w:firstRowLastColumn="0" w:lastRowFirstColumn="0" w:lastRowLastColumn="0"/>
+          <w:trHeight w:val="255"/>
+        </w:trPr>
+        <w:tc>
+          <w:tcPr>
+            <w:cnfStyle w:val="001000000000" w:firstRow="0" w:lastRow="0" w:firstColumn="1" w:lastColumn="0" w:oddVBand="0" w:evenVBand="0" w:oddHBand="0" w:evenHBand="0" w:firstRowFirstColumn="0" w:firstRowLastColumn="0" w:lastRowFirstColumn="0" w:lastRowLastColumn="0"/>
+            <w:tcW w:w="2973" w:type="dxa"/>
+          </w:tcPr>
+          <w:p/>
+        </w:tc>
+        <w:tc>
+          <w:tcPr>
+            <w:tcW w:w="2973" w:type="dxa"/>
+          </w:tcPr>
+          <w:p>
+            <w:pPr>
+              <w:cnfStyle w:val="000000100000" w:firstRow="0" w:lastRow="0" w:firstColumn="0" w:lastColumn="0" w:oddVBand="0" w:evenVBand="0" w:oddHBand="1" w:evenHBand="0" w:firstRowFirstColumn="0" w:firstRowLastColumn="0" w:lastRowFirstColumn="0" w:lastRowLastColumn="0"/>
+            </w:pPr>
+          </w:p>
+        </w:tc>
+        <w:tc>
+          <w:tcPr>
+            <w:tcW w:w="2974" w:type="dxa"/>
+          </w:tcPr>
+          <w:p>
+            <w:pPr>
+              <w:cnfStyle w:val="000000100000" w:firstRow="0" w:lastRow="0" w:firstColumn="0" w:lastColumn="0" w:oddVBand="0" w:evenVBand="0" w:oddHBand="1" w:evenHBand="0" w:firstRowFirstColumn="0" w:firstRowLastColumn="0" w:lastRowFirstColumn="0" w:lastRowLastColumn="0"/>
+            </w:pPr>
+          </w:p>
+        </w:tc>
+      </w:tr>
+      <w:tr>
+        <w:trPr>
+          <w:trHeight w:val="255"/>
+        </w:trPr>
+        <w:tc>
+          <w:tcPr>
+            <w:cnfStyle w:val="001000000000" w:firstRow="0" w:lastRow="0" w:firstColumn="1" w:lastColumn="0" w:oddVBand="0" w:evenVBand="0" w:oddHBand="0" w:evenHBand="0" w:firstRowFirstColumn="0" w:firstRowLastColumn="0" w:lastRowFirstColumn="0" w:lastRowLastColumn="0"/>
+            <w:tcW w:w="2973" w:type="dxa"/>
+          </w:tcPr>
+          <w:p/>
+        </w:tc>
+        <w:tc>
+          <w:tcPr>
+            <w:tcW w:w="2973" w:type="dxa"/>
+          </w:tcPr>
+          <w:p>
+            <w:pPr>
+              <w:cnfStyle w:val="000000000000" w:firstRow="0" w:lastRow="0" w:firstColumn="0" w:lastColumn="0" w:oddVBand="0" w:evenVBand="0" w:oddHBand="0" w:evenHBand="0" w:firstRowFirstColumn="0" w:firstRowLastColumn="0" w:lastRowFirstColumn="0" w:lastRowLastColumn="0"/>
+            </w:pPr>
+          </w:p>
+        </w:tc>
+        <w:tc>
+          <w:tcPr>
+            <w:tcW w:w="2974" w:type="dxa"/>
+          </w:tcPr>
+          <w:p>
+            <w:pPr>
+              <w:cnfStyle w:val="000000000000" w:firstRow="0" w:lastRow="0" w:firstColumn="0" w:lastColumn="0" w:oddVBand="0" w:evenVBand="0" w:oddHBand="0" w:evenHBand="0" w:firstRowFirstColumn="0" w:firstRowLastColumn="0" w:lastRowFirstColumn="0" w:lastRowLastColumn="0"/>
+            </w:pPr>
+          </w:p>
+        </w:tc>
+      </w:tr>
+      <w:tr>
+        <w:trPr>
+          <w:cnfStyle w:val="000000100000" w:firstRow="0" w:lastRow="0" w:firstColumn="0" w:lastColumn="0" w:oddVBand="0" w:evenVBand="0" w:oddHBand="1" w:evenHBand="0" w:firstRowFirstColumn="0" w:firstRowLastColumn="0" w:lastRowFirstColumn="0" w:lastRowLastColumn="0"/>
+          <w:trHeight w:val="255"/>
+        </w:trPr>
+        <w:tc>
+          <w:tcPr>
+            <w:cnfStyle w:val="001000000000" w:firstRow="0" w:lastRow="0" w:firstColumn="1" w:lastColumn="0" w:oddVBand="0" w:evenVBand="0" w:oddHBand="0" w:evenHBand="0" w:firstRowFirstColumn="0" w:firstRowLastColumn="0" w:lastRowFirstColumn="0" w:lastRowLastColumn="0"/>
+            <w:tcW w:w="2973" w:type="dxa"/>
+          </w:tcPr>
+          <w:p/>
+        </w:tc>
+        <w:tc>
+          <w:tcPr>
+            <w:tcW w:w="2973" w:type="dxa"/>
+          </w:tcPr>
+          <w:p>
+            <w:pPr>
+              <w:cnfStyle w:val="000000100000" w:firstRow="0" w:lastRow="0" w:firstColumn="0" w:lastColumn="0" w:oddVBand="0" w:evenVBand="0" w:oddHBand="1" w:evenHBand="0" w:firstRowFirstColumn="0" w:firstRowLastColumn="0" w:lastRowFirstColumn="0" w:lastRowLastColumn="0"/>
+            </w:pPr>
+          </w:p>
+        </w:tc>
+        <w:tc>
+          <w:tcPr>
+            <w:tcW w:w="2974" w:type="dxa"/>
+          </w:tcPr>
+          <w:p>
+            <w:pPr>
+              <w:cnfStyle w:val="000000100000" w:firstRow="0" w:lastRow="0" w:firstColumn="0" w:lastColumn="0" w:oddVBand="0" w:evenVBand="0" w:oddHBand="1" w:evenHBand="0" w:firstRowFirstColumn="0" w:firstRowLastColumn="0" w:lastRowFirstColumn="0" w:lastRowLastColumn="0"/>
+            </w:pPr>
+          </w:p>
+        </w:tc>
+      </w:tr>
+      <w:tr>
+        <w:trPr>
+          <w:trHeight w:val="255"/>
+        </w:trPr>
+        <w:tc>
+          <w:tcPr>
+            <w:cnfStyle w:val="001000000000" w:firstRow="0" w:lastRow="0" w:firstColumn="1" w:lastColumn="0" w:oddVBand="0" w:evenVBand="0" w:oddHBand="0" w:evenHBand="0" w:firstRowFirstColumn="0" w:firstRowLastColumn="0" w:lastRowFirstColumn="0" w:lastRowLastColumn="0"/>
+            <w:tcW w:w="2973" w:type="dxa"/>
+          </w:tcPr>
+          <w:p/>
+        </w:tc>
+        <w:tc>
+          <w:tcPr>
+            <w:tcW w:w="2973" w:type="dxa"/>
+          </w:tcPr>
+          <w:p>
+            <w:pPr>
+              <w:cnfStyle w:val="000000000000" w:firstRow="0" w:lastRow="0" w:firstColumn="0" w:lastColumn="0" w:oddVBand="0" w:evenVBand="0" w:oddHBand="0" w:evenHBand="0" w:firstRowFirstColumn="0" w:firstRowLastColumn="0" w:lastRowFirstColumn="0" w:lastRowLastColumn="0"/>
+            </w:pPr>
+          </w:p>
+        </w:tc>
+        <w:tc>
+          <w:tcPr>
+            <w:tcW w:w="2974" w:type="dxa"/>
+          </w:tcPr>
+          <w:p>
+            <w:pPr>
+              <w:cnfStyle w:val="000000000000" w:firstRow="0" w:lastRow="0" w:firstColumn="0" w:lastColumn="0" w:oddVBand="0" w:evenVBand="0" w:oddHBand="0" w:evenHBand="0" w:firstRowFirstColumn="0" w:firstRowLastColumn="0" w:lastRowFirstColumn="0" w:lastRowLastColumn="0"/>
+            </w:pPr>
+          </w:p>
+        </w:tc>
+      </w:tr>
+      <w:tr>
+        <w:trPr>
+          <w:cnfStyle w:val="000000100000" w:firstRow="0" w:lastRow="0" w:firstColumn="0" w:lastColumn="0" w:oddVBand="0" w:evenVBand="0" w:oddHBand="1" w:evenHBand="0" w:firstRowFirstColumn="0" w:firstRowLastColumn="0" w:lastRowFirstColumn="0" w:lastRowLastColumn="0"/>
+          <w:trHeight w:val="255"/>
+        </w:trPr>
+        <w:tc>
+          <w:tcPr>
+            <w:cnfStyle w:val="001000000000" w:firstRow="0" w:lastRow="0" w:firstColumn="1" w:lastColumn="0" w:oddVBand="0" w:evenVBand="0" w:oddHBand="0" w:evenHBand="0" w:firstRowFirstColumn="0" w:firstRowLastColumn="0" w:lastRowFirstColumn="0" w:lastRowLastColumn="0"/>
+            <w:tcW w:w="2973" w:type="dxa"/>
+          </w:tcPr>
+          <w:p/>
+        </w:tc>
+        <w:tc>
+          <w:tcPr>
+            <w:tcW w:w="2973" w:type="dxa"/>
+          </w:tcPr>
+          <w:p>
+            <w:pPr>
+              <w:cnfStyle w:val="000000100000" w:firstRow="0" w:lastRow="0" w:firstColumn="0" w:lastColumn="0" w:oddVBand="0" w:evenVBand="0" w:oddHBand="1" w:evenHBand="0" w:firstRowFirstColumn="0" w:firstRowLastColumn="0" w:lastRowFirstColumn="0" w:lastRowLastColumn="0"/>
+            </w:pPr>
+          </w:p>
+        </w:tc>
+        <w:tc>
+          <w:tcPr>
+            <w:tcW w:w="2974" w:type="dxa"/>
+          </w:tcPr>
+          <w:p>
+            <w:pPr>
+              <w:cnfStyle w:val="000000100000" w:firstRow="0" w:lastRow="0" w:firstColumn="0" w:lastColumn="0" w:oddVBand="0" w:evenVBand="0" w:oddHBand="1" w:evenHBand="0" w:firstRowFirstColumn="0" w:firstRowLastColumn="0" w:lastRowFirstColumn="0" w:lastRowLastColumn="0"/>
+            </w:pPr>
+          </w:p>
+        </w:tc>
+      </w:tr>
+      <w:tr>
+        <w:trPr>
+          <w:trHeight w:val="255"/>
+        </w:trPr>
+        <w:tc>
+          <w:tcPr>
+            <w:cnfStyle w:val="001000000000" w:firstRow="0" w:lastRow="0" w:firstColumn="1" w:lastColumn="0" w:oddVBand="0" w:evenVBand="0" w:oddHBand="0" w:evenHBand="0" w:firstRowFirstColumn="0" w:firstRowLastColumn="0" w:lastRowFirstColumn="0" w:lastRowLastColumn="0"/>
+            <w:tcW w:w="2973" w:type="dxa"/>
+          </w:tcPr>
+          <w:p/>
+        </w:tc>
+        <w:tc>
+          <w:tcPr>
+            <w:tcW w:w="2973" w:type="dxa"/>
+          </w:tcPr>
+          <w:p>
+            <w:pPr>
+              <w:cnfStyle w:val="000000000000" w:firstRow="0" w:lastRow="0" w:firstColumn="0" w:lastColumn="0" w:oddVBand="0" w:evenVBand="0" w:oddHBand="0" w:evenHBand="0" w:firstRowFirstColumn="0" w:firstRowLastColumn="0" w:lastRowFirstColumn="0" w:lastRowLastColumn="0"/>
+            </w:pPr>
+          </w:p>
+        </w:tc>
+        <w:tc>
+          <w:tcPr>
+            <w:tcW w:w="2974" w:type="dxa"/>
+          </w:tcPr>
+          <w:p>
+            <w:pPr>
+              <w:cnfStyle w:val="000000000000" w:firstRow="0" w:lastRow="0" w:firstColumn="0" w:lastColumn="0" w:oddVBand="0" w:evenVBand="0" w:oddHBand="0" w:evenHBand="0" w:firstRowFirstColumn="0" w:firstRowLastColumn="0" w:lastRowFirstColumn="0" w:lastRowLastColumn="0"/>
+            </w:pPr>
+          </w:p>
+        </w:tc>
+      </w:tr>
+      <w:tr>
+        <w:trPr>
+          <w:cnfStyle w:val="000000100000" w:firstRow="0" w:lastRow="0" w:firstColumn="0" w:lastColumn="0" w:oddVBand="0" w:evenVBand="0" w:oddHBand="1" w:evenHBand="0" w:firstRowFirstColumn="0" w:firstRowLastColumn="0" w:lastRowFirstColumn="0" w:lastRowLastColumn="0"/>
+          <w:trHeight w:val="255"/>
+        </w:trPr>
+        <w:tc>
+          <w:tcPr>
+            <w:cnfStyle w:val="001000000000" w:firstRow="0" w:lastRow="0" w:firstColumn="1" w:lastColumn="0" w:oddVBand="0" w:evenVBand="0" w:oddHBand="0" w:evenHBand="0" w:firstRowFirstColumn="0" w:firstRowLastColumn="0" w:lastRowFirstColumn="0" w:lastRowLastColumn="0"/>
+            <w:tcW w:w="2973" w:type="dxa"/>
+          </w:tcPr>
+          <w:p/>
+        </w:tc>
+        <w:tc>
+          <w:tcPr>
+            <w:tcW w:w="2973" w:type="dxa"/>
+          </w:tcPr>
+          <w:p>
+            <w:pPr>
+              <w:cnfStyle w:val="000000100000" w:firstRow="0" w:lastRow="0" w:firstColumn="0" w:lastColumn="0" w:oddVBand="0" w:evenVBand="0" w:oddHBand="1" w:evenHBand="0" w:firstRowFirstColumn="0" w:firstRowLastColumn="0" w:lastRowFirstColumn="0" w:lastRowLastColumn="0"/>
+            </w:pPr>
+          </w:p>
+        </w:tc>
+        <w:tc>
+          <w:tcPr>
+            <w:tcW w:w="2974" w:type="dxa"/>
+          </w:tcPr>
+          <w:p>
+            <w:pPr>
+              <w:cnfStyle w:val="000000100000" w:firstRow="0" w:lastRow="0" w:firstColumn="0" w:lastColumn="0" w:oddVBand="0" w:evenVBand="0" w:oddHBand="1" w:evenHBand="0" w:firstRowFirstColumn="0" w:firstRowLastColumn="0" w:lastRowFirstColumn="0" w:lastRowLastColumn="0"/>
+            </w:pPr>
+          </w:p>
+        </w:tc>
+      </w:tr>
+      <w:tr>
+        <w:trPr>
+          <w:trHeight w:val="255"/>
+        </w:trPr>
+        <w:tc>
+          <w:tcPr>
+            <w:cnfStyle w:val="001000000000" w:firstRow="0" w:lastRow="0" w:firstColumn="1" w:lastColumn="0" w:oddVBand="0" w:evenVBand="0" w:oddHBand="0" w:evenHBand="0" w:firstRowFirstColumn="0" w:firstRowLastColumn="0" w:lastRowFirstColumn="0" w:lastRowLastColumn="0"/>
+            <w:tcW w:w="2973" w:type="dxa"/>
+          </w:tcPr>
+          <w:p/>
+        </w:tc>
+        <w:tc>
+          <w:tcPr>
+            <w:tcW w:w="2973" w:type="dxa"/>
+          </w:tcPr>
+          <w:p>
+            <w:pPr>
+              <w:cnfStyle w:val="000000000000" w:firstRow="0" w:lastRow="0" w:firstColumn="0" w:lastColumn="0" w:oddVBand="0" w:evenVBand="0" w:oddHBand="0" w:evenHBand="0" w:firstRowFirstColumn="0" w:firstRowLastColumn="0" w:lastRowFirstColumn="0" w:lastRowLastColumn="0"/>
+            </w:pPr>
+          </w:p>
+        </w:tc>
+        <w:tc>
+          <w:tcPr>
+            <w:tcW w:w="2974" w:type="dxa"/>
+          </w:tcPr>
+          <w:p>
+            <w:pPr>
+              <w:cnfStyle w:val="000000000000" w:firstRow="0" w:lastRow="0" w:firstColumn="0" w:lastColumn="0" w:oddVBand="0" w:evenVBand="0" w:oddHBand="0" w:evenHBand="0" w:firstRowFirstColumn="0" w:firstRowLastColumn="0" w:lastRowFirstColumn="0" w:lastRowLastColumn="0"/>
+            </w:pPr>
+          </w:p>
+        </w:tc>
+      </w:tr>
+      <w:tr>
+        <w:trPr>
+          <w:cnfStyle w:val="000000100000" w:firstRow="0" w:lastRow="0" w:firstColumn="0" w:lastColumn="0" w:oddVBand="0" w:evenVBand="0" w:oddHBand="1" w:evenHBand="0" w:firstRowFirstColumn="0" w:firstRowLastColumn="0" w:lastRowFirstColumn="0" w:lastRowLastColumn="0"/>
+          <w:trHeight w:val="255"/>
+        </w:trPr>
+        <w:tc>
+          <w:tcPr>
+            <w:cnfStyle w:val="001000000000" w:firstRow="0" w:lastRow="0" w:firstColumn="1" w:lastColumn="0" w:oddVBand="0" w:evenVBand="0" w:oddHBand="0" w:evenHBand="0" w:firstRowFirstColumn="0" w:firstRowLastColumn="0" w:lastRowFirstColumn="0" w:lastRowLastColumn="0"/>
+            <w:tcW w:w="2973" w:type="dxa"/>
+          </w:tcPr>
+          <w:p/>
+        </w:tc>
+        <w:tc>
+          <w:tcPr>
+            <w:tcW w:w="2973" w:type="dxa"/>
+          </w:tcPr>
+          <w:p>
+            <w:pPr>
+              <w:cnfStyle w:val="000000100000" w:firstRow="0" w:lastRow="0" w:firstColumn="0" w:lastColumn="0" w:oddVBand="0" w:evenVBand="0" w:oddHBand="1" w:evenHBand="0" w:firstRowFirstColumn="0" w:firstRowLastColumn="0" w:lastRowFirstColumn="0" w:lastRowLastColumn="0"/>
+            </w:pPr>
+          </w:p>
+        </w:tc>
+        <w:tc>
+          <w:tcPr>
+            <w:tcW w:w="2974" w:type="dxa"/>
+          </w:tcPr>
+          <w:p>
+            <w:pPr>
+              <w:cnfStyle w:val="000000100000" w:firstRow="0" w:lastRow="0" w:firstColumn="0" w:lastColumn="0" w:oddVBand="0" w:evenVBand="0" w:oddHBand="1" w:evenHBand="0" w:firstRowFirstColumn="0" w:firstRowLastColumn="0" w:lastRowFirstColumn="0" w:lastRowLastColumn="0"/>
+            </w:pPr>
+          </w:p>
+        </w:tc>
+      </w:tr>
+      <w:tr>
+        <w:trPr>
+          <w:trHeight w:val="255"/>
+        </w:trPr>
+        <w:tc>
+          <w:tcPr>
+            <w:cnfStyle w:val="001000000000" w:firstRow="0" w:lastRow="0" w:firstColumn="1" w:lastColumn="0" w:oddVBand="0" w:evenVBand="0" w:oddHBand="0" w:evenHBand="0" w:firstRowFirstColumn="0" w:firstRowLastColumn="0" w:lastRowFirstColumn="0" w:lastRowLastColumn="0"/>
+            <w:tcW w:w="2973" w:type="dxa"/>
+          </w:tcPr>
+          <w:p/>
+        </w:tc>
+        <w:tc>
+          <w:tcPr>
+            <w:tcW w:w="2973" w:type="dxa"/>
+          </w:tcPr>
+          <w:p>
+            <w:pPr>
+              <w:cnfStyle w:val="000000000000" w:firstRow="0" w:lastRow="0" w:firstColumn="0" w:lastColumn="0" w:oddVBand="0" w:evenVBand="0" w:oddHBand="0" w:evenHBand="0" w:firstRowFirstColumn="0" w:firstRowLastColumn="0" w:lastRowFirstColumn="0" w:lastRowLastColumn="0"/>
+            </w:pPr>
+          </w:p>
+        </w:tc>
+        <w:tc>
+          <w:tcPr>
+            <w:tcW w:w="2974" w:type="dxa"/>
+          </w:tcPr>
+          <w:p>
+            <w:pPr>
+              <w:cnfStyle w:val="000000000000" w:firstRow="0" w:lastRow="0" w:firstColumn="0" w:lastColumn="0" w:oddVBand="0" w:evenVBand="0" w:oddHBand="0" w:evenHBand="0" w:firstRowFirstColumn="0" w:firstRowLastColumn="0" w:lastRowFirstColumn="0" w:lastRowLastColumn="0"/>
+            </w:pPr>
+          </w:p>
+        </w:tc>
+      </w:tr>
+      <w:tr>
+        <w:trPr>
+          <w:cnfStyle w:val="000000100000" w:firstRow="0" w:lastRow="0" w:firstColumn="0" w:lastColumn="0" w:oddVBand="0" w:evenVBand="0" w:oddHBand="1" w:evenHBand="0" w:firstRowFirstColumn="0" w:firstRowLastColumn="0" w:lastRowFirstColumn="0" w:lastRowLastColumn="0"/>
+          <w:trHeight w:val="255"/>
+        </w:trPr>
+        <w:tc>
+          <w:tcPr>
+            <w:cnfStyle w:val="001000000000" w:firstRow="0" w:lastRow="0" w:firstColumn="1" w:lastColumn="0" w:oddVBand="0" w:evenVBand="0" w:oddHBand="0" w:evenHBand="0" w:firstRowFirstColumn="0" w:firstRowLastColumn="0" w:lastRowFirstColumn="0" w:lastRowLastColumn="0"/>
+            <w:tcW w:w="2973" w:type="dxa"/>
+          </w:tcPr>
+          <w:p/>
+        </w:tc>
+        <w:tc>
+          <w:tcPr>
+            <w:tcW w:w="2973" w:type="dxa"/>
+          </w:tcPr>
+          <w:p>
+            <w:pPr>
+              <w:cnfStyle w:val="000000100000" w:firstRow="0" w:lastRow="0" w:firstColumn="0" w:lastColumn="0" w:oddVBand="0" w:evenVBand="0" w:oddHBand="1" w:evenHBand="0" w:firstRowFirstColumn="0" w:firstRowLastColumn="0" w:lastRowFirstColumn="0" w:lastRowLastColumn="0"/>
+            </w:pPr>
+          </w:p>
+        </w:tc>
+        <w:tc>
+          <w:tcPr>
+            <w:tcW w:w="2974" w:type="dxa"/>
+          </w:tcPr>
+          <w:p>
+            <w:pPr>
+              <w:cnfStyle w:val="000000100000" w:firstRow="0" w:lastRow="0" w:firstColumn="0" w:lastColumn="0" w:oddVBand="0" w:evenVBand="0" w:oddHBand="1" w:evenHBand="0" w:firstRowFirstColumn="0" w:firstRowLastColumn="0" w:lastRowFirstColumn="0" w:lastRowLastColumn="0"/>
+            </w:pPr>
+          </w:p>
+        </w:tc>
+      </w:tr>
+      <w:tr>
+        <w:trPr>
+          <w:trHeight w:val="255"/>
+        </w:trPr>
+        <w:tc>
+          <w:tcPr>
+            <w:cnfStyle w:val="001000000000" w:firstRow="0" w:lastRow="0" w:firstColumn="1" w:lastColumn="0" w:oddVBand="0" w:evenVBand="0" w:oddHBand="0" w:evenHBand="0" w:firstRowFirstColumn="0" w:firstRowLastColumn="0" w:lastRowFirstColumn="0" w:lastRowLastColumn="0"/>
+            <w:tcW w:w="2973" w:type="dxa"/>
+          </w:tcPr>
+          <w:p/>
+        </w:tc>
+        <w:tc>
+          <w:tcPr>
+            <w:tcW w:w="2973" w:type="dxa"/>
+          </w:tcPr>
+          <w:p>
+            <w:pPr>
+              <w:cnfStyle w:val="000000000000" w:firstRow="0" w:lastRow="0" w:firstColumn="0" w:lastColumn="0" w:oddVBand="0" w:evenVBand="0" w:oddHBand="0" w:evenHBand="0" w:firstRowFirstColumn="0" w:firstRowLastColumn="0" w:lastRowFirstColumn="0" w:lastRowLastColumn="0"/>
+            </w:pPr>
+          </w:p>
+        </w:tc>
+        <w:tc>
+          <w:tcPr>
+            <w:tcW w:w="2974" w:type="dxa"/>
+          </w:tcPr>
+          <w:p>
+            <w:pPr>
+              <w:cnfStyle w:val="000000000000" w:firstRow="0" w:lastRow="0" w:firstColumn="0" w:lastColumn="0" w:oddVBand="0" w:evenVBand="0" w:oddHBand="0" w:evenHBand="0" w:firstRowFirstColumn="0" w:firstRowLastColumn="0" w:lastRowFirstColumn="0" w:lastRowLastColumn="0"/>
+            </w:pPr>
+          </w:p>
+        </w:tc>
+      </w:tr>
+      <w:tr>
+        <w:trPr>
+          <w:cnfStyle w:val="000000100000" w:firstRow="0" w:lastRow="0" w:firstColumn="0" w:lastColumn="0" w:oddVBand="0" w:evenVBand="0" w:oddHBand="1" w:evenHBand="0" w:firstRowFirstColumn="0" w:firstRowLastColumn="0" w:lastRowFirstColumn="0" w:lastRowLastColumn="0"/>
+          <w:trHeight w:val="255"/>
+        </w:trPr>
+        <w:tc>
+          <w:tcPr>
+            <w:cnfStyle w:val="001000000000" w:firstRow="0" w:lastRow="0" w:firstColumn="1" w:lastColumn="0" w:oddVBand="0" w:evenVBand="0" w:oddHBand="0" w:evenHBand="0" w:firstRowFirstColumn="0" w:firstRowLastColumn="0" w:lastRowFirstColumn="0" w:lastRowLastColumn="0"/>
+            <w:tcW w:w="2973" w:type="dxa"/>
+          </w:tcPr>
+          <w:p/>
+        </w:tc>
+        <w:tc>
+          <w:tcPr>
+            <w:tcW w:w="2973" w:type="dxa"/>
+          </w:tcPr>
+          <w:p>
+            <w:pPr>
+              <w:cnfStyle w:val="000000100000" w:firstRow="0" w:lastRow="0" w:firstColumn="0" w:lastColumn="0" w:oddVBand="0" w:evenVBand="0" w:oddHBand="1" w:evenHBand="0" w:firstRowFirstColumn="0" w:firstRowLastColumn="0" w:lastRowFirstColumn="0" w:lastRowLastColumn="0"/>
+            </w:pPr>
+          </w:p>
+        </w:tc>
+        <w:tc>
+          <w:tcPr>
+            <w:tcW w:w="2974" w:type="dxa"/>
+          </w:tcPr>
+          <w:p>
+            <w:pPr>
+              <w:cnfStyle w:val="000000100000" w:firstRow="0" w:lastRow="0" w:firstColumn="0" w:lastColumn="0" w:oddVBand="0" w:evenVBand="0" w:oddHBand="1" w:evenHBand="0" w:firstRowFirstColumn="0" w:firstRowLastColumn="0" w:lastRowFirstColumn="0" w:lastRowLastColumn="0"/>
+            </w:pPr>
+          </w:p>
+        </w:tc>
+      </w:tr>
+    </w:tbl>
     <w:p>
       <w:pPr>
         <w:pStyle w:val="Heading1"/>
       </w:pPr>
-      <w:bookmarkStart w:id="1" w:name="_Toc528058517"/>
+    </w:p>
+    <w:p>
+      <w:pPr>
+        <w:pStyle w:val="Heading1"/>
+      </w:pPr>
       <w:r>
         <w:t>the rate of increasing difficulty</w:t>
       </w:r>
@@ -2660,6 +3426,7 @@
       </w:pPr>
       <w:bookmarkStart w:id="2" w:name="_Toc528058518"/>
       <w:r>
+        <w:lastRenderedPageBreak/>
         <w:t>the speed of gameplay</w:t>
       </w:r>
       <w:bookmarkEnd w:id="2"/>
@@ -2865,7 +3632,6 @@
       </w:pPr>
       <w:bookmarkStart w:id="7" w:name="_Toc528058523"/>
       <w:r>
-        <w:lastRenderedPageBreak/>
         <w:t>the appropriateness of the control mechanics</w:t>
       </w:r>
       <w:bookmarkEnd w:id="7"/>
@@ -2907,6 +3673,119 @@
 <file path=word/numbering.xml><?xml version="1.0" encoding="utf-8"?>
 <w:numbering xmlns:wpc="http://schemas.microsoft.com/office/word/2010/wordprocessingCanvas" xmlns:cx="http://schemas.microsoft.com/office/drawing/2014/chartex" xmlns:cx1="http://schemas.microsoft.com/office/drawing/2015/9/8/chartex" xmlns:cx2="http://schemas.microsoft.com/office/drawing/2015/10/21/chartex" xmlns:cx3="http://schemas.microsoft.com/office/drawing/2016/5/9/chartex" xmlns:cx4="http://schemas.microsoft.com/office/drawing/2016/5/10/chartex" xmlns:cx5="http://schemas.microsoft.com/office/drawing/2016/5/11/chartex" xmlns:cx6="http://schemas.microsoft.com/office/drawing/2016/5/12/chartex" xmlns:cx7="http://schemas.microsoft.com/office/drawing/2016/5/13/chartex" xmlns:cx8="http://schemas.microsoft.com/office/drawing/2016/5/14/chartex" xmlns:mc="http://schemas.openxmlformats.org/markup-compatibility/2006" xmlns:aink="http://schemas.microsoft.com/office/drawing/2016/ink" xmlns:am3d="http://schemas.microsoft.com/office/drawing/2017/model3d" xmlns:o="urn:schemas-microsoft-com:office:office" xmlns:r="http://schemas.openxmlformats.org/officeDocument/2006/relationships" xmlns:m="http://schemas.openxmlformats.org/officeDocument/2006/math" xmlns:v="urn:schemas-microsoft-com:vml" xmlns:wp14="http://schemas.microsoft.com/office/word/2010/wordprocessingDrawing" xmlns:wp="http://schemas.openxmlformats.org/drawingml/2006/wordprocessingDrawing" xmlns:w10="urn:schemas-microsoft-com:office:word" xmlns:w="http://schemas.openxmlformats.org/wordprocessingml/2006/main" xmlns:w14="http://schemas.microsoft.com/office/word/2010/wordml" xmlns:w15="http://schemas.microsoft.com/office/word/2012/wordml" xmlns:w16cid="http://schemas.microsoft.com/office/word/2016/wordml/cid" xmlns:w16se="http://schemas.microsoft.com/office/word/2015/wordml/symex" xmlns:wpg="http://schemas.microsoft.com/office/word/2010/wordprocessingGroup" xmlns:wpi="http://schemas.microsoft.com/office/word/2010/wordprocessingInk" xmlns:wne="http://schemas.microsoft.com/office/word/2006/wordml" xmlns:wps="http://schemas.microsoft.com/office/word/2010/wordprocessingShape" mc:Ignorable="w14 w15 w16se w16cid wp14">
   <w:abstractNum w:abstractNumId="0" w15:restartNumberingAfterBreak="0">
+    <w:nsid w:val="1077587D"/>
+    <w:multiLevelType w:val="hybridMultilevel"/>
+    <w:tmpl w:val="1C009C20"/>
+    <w:lvl w:ilvl="0" w:tplc="455E8746">
+      <w:start w:val="3"/>
+      <w:numFmt w:val="bullet"/>
+      <w:lvlText w:val="-"/>
+      <w:lvlJc w:val="left"/>
+      <w:pPr>
+        <w:ind w:left="720" w:hanging="360"/>
+      </w:pPr>
+      <w:rPr>
+        <w:rFonts w:ascii="Calibri" w:eastAsiaTheme="minorEastAsia" w:hAnsi="Calibri" w:cs="Calibri" w:hint="default"/>
+      </w:rPr>
+    </w:lvl>
+    <w:lvl w:ilvl="1" w:tplc="18090003" w:tentative="1">
+      <w:start w:val="1"/>
+      <w:numFmt w:val="bullet"/>
+      <w:lvlText w:val="o"/>
+      <w:lvlJc w:val="left"/>
+      <w:pPr>
+        <w:ind w:left="1440" w:hanging="360"/>
+      </w:pPr>
+      <w:rPr>
+        <w:rFonts w:ascii="Courier New" w:hAnsi="Courier New" w:cs="Courier New" w:hint="default"/>
+      </w:rPr>
+    </w:lvl>
+    <w:lvl w:ilvl="2" w:tplc="18090005" w:tentative="1">
+      <w:start w:val="1"/>
+      <w:numFmt w:val="bullet"/>
+      <w:lvlText w:val=""/>
+      <w:lvlJc w:val="left"/>
+      <w:pPr>
+        <w:ind w:left="2160" w:hanging="360"/>
+      </w:pPr>
+      <w:rPr>
+        <w:rFonts w:ascii="Wingdings" w:hAnsi="Wingdings" w:hint="default"/>
+      </w:rPr>
+    </w:lvl>
+    <w:lvl w:ilvl="3" w:tplc="18090001" w:tentative="1">
+      <w:start w:val="1"/>
+      <w:numFmt w:val="bullet"/>
+      <w:lvlText w:val=""/>
+      <w:lvlJc w:val="left"/>
+      <w:pPr>
+        <w:ind w:left="2880" w:hanging="360"/>
+      </w:pPr>
+      <w:rPr>
+        <w:rFonts w:ascii="Symbol" w:hAnsi="Symbol" w:hint="default"/>
+      </w:rPr>
+    </w:lvl>
+    <w:lvl w:ilvl="4" w:tplc="18090003" w:tentative="1">
+      <w:start w:val="1"/>
+      <w:numFmt w:val="bullet"/>
+      <w:lvlText w:val="o"/>
+      <w:lvlJc w:val="left"/>
+      <w:pPr>
+        <w:ind w:left="3600" w:hanging="360"/>
+      </w:pPr>
+      <w:rPr>
+        <w:rFonts w:ascii="Courier New" w:hAnsi="Courier New" w:cs="Courier New" w:hint="default"/>
+      </w:rPr>
+    </w:lvl>
+    <w:lvl w:ilvl="5" w:tplc="18090005" w:tentative="1">
+      <w:start w:val="1"/>
+      <w:numFmt w:val="bullet"/>
+      <w:lvlText w:val=""/>
+      <w:lvlJc w:val="left"/>
+      <w:pPr>
+        <w:ind w:left="4320" w:hanging="360"/>
+      </w:pPr>
+      <w:rPr>
+        <w:rFonts w:ascii="Wingdings" w:hAnsi="Wingdings" w:hint="default"/>
+      </w:rPr>
+    </w:lvl>
+    <w:lvl w:ilvl="6" w:tplc="18090001" w:tentative="1">
+      <w:start w:val="1"/>
+      <w:numFmt w:val="bullet"/>
+      <w:lvlText w:val=""/>
+      <w:lvlJc w:val="left"/>
+      <w:pPr>
+        <w:ind w:left="5040" w:hanging="360"/>
+      </w:pPr>
+      <w:rPr>
+        <w:rFonts w:ascii="Symbol" w:hAnsi="Symbol" w:hint="default"/>
+      </w:rPr>
+    </w:lvl>
+    <w:lvl w:ilvl="7" w:tplc="18090003" w:tentative="1">
+      <w:start w:val="1"/>
+      <w:numFmt w:val="bullet"/>
+      <w:lvlText w:val="o"/>
+      <w:lvlJc w:val="left"/>
+      <w:pPr>
+        <w:ind w:left="5760" w:hanging="360"/>
+      </w:pPr>
+      <w:rPr>
+        <w:rFonts w:ascii="Courier New" w:hAnsi="Courier New" w:cs="Courier New" w:hint="default"/>
+      </w:rPr>
+    </w:lvl>
+    <w:lvl w:ilvl="8" w:tplc="18090005" w:tentative="1">
+      <w:start w:val="1"/>
+      <w:numFmt w:val="bullet"/>
+      <w:lvlText w:val=""/>
+      <w:lvlJc w:val="left"/>
+      <w:pPr>
+        <w:ind w:left="6480" w:hanging="360"/>
+      </w:pPr>
+      <w:rPr>
+        <w:rFonts w:ascii="Wingdings" w:hAnsi="Wingdings" w:hint="default"/>
+      </w:rPr>
+    </w:lvl>
+  </w:abstractNum>
+  <w:abstractNum w:abstractNumId="1" w15:restartNumberingAfterBreak="0">
     <w:nsid w:val="38B706BC"/>
     <w:multiLevelType w:val="hybridMultilevel"/>
     <w:tmpl w:val="5C7A41FA"/>
@@ -3019,8 +3898,127 @@
       </w:rPr>
     </w:lvl>
   </w:abstractNum>
+  <w:abstractNum w:abstractNumId="2" w15:restartNumberingAfterBreak="0">
+    <w:nsid w:val="420E5091"/>
+    <w:multiLevelType w:val="hybridMultilevel"/>
+    <w:tmpl w:val="E9B0A65A"/>
+    <w:lvl w:ilvl="0" w:tplc="ECC4DF58">
+      <w:start w:val="3"/>
+      <w:numFmt w:val="bullet"/>
+      <w:lvlText w:val="-"/>
+      <w:lvlJc w:val="left"/>
+      <w:pPr>
+        <w:ind w:left="720" w:hanging="360"/>
+      </w:pPr>
+      <w:rPr>
+        <w:rFonts w:ascii="Calibri" w:eastAsiaTheme="minorEastAsia" w:hAnsi="Calibri" w:cs="Calibri" w:hint="default"/>
+      </w:rPr>
+    </w:lvl>
+    <w:lvl w:ilvl="1" w:tplc="18090003" w:tentative="1">
+      <w:start w:val="1"/>
+      <w:numFmt w:val="bullet"/>
+      <w:lvlText w:val="o"/>
+      <w:lvlJc w:val="left"/>
+      <w:pPr>
+        <w:ind w:left="1440" w:hanging="360"/>
+      </w:pPr>
+      <w:rPr>
+        <w:rFonts w:ascii="Courier New" w:hAnsi="Courier New" w:cs="Courier New" w:hint="default"/>
+      </w:rPr>
+    </w:lvl>
+    <w:lvl w:ilvl="2" w:tplc="18090005" w:tentative="1">
+      <w:start w:val="1"/>
+      <w:numFmt w:val="bullet"/>
+      <w:lvlText w:val=""/>
+      <w:lvlJc w:val="left"/>
+      <w:pPr>
+        <w:ind w:left="2160" w:hanging="360"/>
+      </w:pPr>
+      <w:rPr>
+        <w:rFonts w:ascii="Wingdings" w:hAnsi="Wingdings" w:hint="default"/>
+      </w:rPr>
+    </w:lvl>
+    <w:lvl w:ilvl="3" w:tplc="18090001" w:tentative="1">
+      <w:start w:val="1"/>
+      <w:numFmt w:val="bullet"/>
+      <w:lvlText w:val=""/>
+      <w:lvlJc w:val="left"/>
+      <w:pPr>
+        <w:ind w:left="2880" w:hanging="360"/>
+      </w:pPr>
+      <w:rPr>
+        <w:rFonts w:ascii="Symbol" w:hAnsi="Symbol" w:hint="default"/>
+      </w:rPr>
+    </w:lvl>
+    <w:lvl w:ilvl="4" w:tplc="18090003" w:tentative="1">
+      <w:start w:val="1"/>
+      <w:numFmt w:val="bullet"/>
+      <w:lvlText w:val="o"/>
+      <w:lvlJc w:val="left"/>
+      <w:pPr>
+        <w:ind w:left="3600" w:hanging="360"/>
+      </w:pPr>
+      <w:rPr>
+        <w:rFonts w:ascii="Courier New" w:hAnsi="Courier New" w:cs="Courier New" w:hint="default"/>
+      </w:rPr>
+    </w:lvl>
+    <w:lvl w:ilvl="5" w:tplc="18090005" w:tentative="1">
+      <w:start w:val="1"/>
+      <w:numFmt w:val="bullet"/>
+      <w:lvlText w:val=""/>
+      <w:lvlJc w:val="left"/>
+      <w:pPr>
+        <w:ind w:left="4320" w:hanging="360"/>
+      </w:pPr>
+      <w:rPr>
+        <w:rFonts w:ascii="Wingdings" w:hAnsi="Wingdings" w:hint="default"/>
+      </w:rPr>
+    </w:lvl>
+    <w:lvl w:ilvl="6" w:tplc="18090001" w:tentative="1">
+      <w:start w:val="1"/>
+      <w:numFmt w:val="bullet"/>
+      <w:lvlText w:val=""/>
+      <w:lvlJc w:val="left"/>
+      <w:pPr>
+        <w:ind w:left="5040" w:hanging="360"/>
+      </w:pPr>
+      <w:rPr>
+        <w:rFonts w:ascii="Symbol" w:hAnsi="Symbol" w:hint="default"/>
+      </w:rPr>
+    </w:lvl>
+    <w:lvl w:ilvl="7" w:tplc="18090003" w:tentative="1">
+      <w:start w:val="1"/>
+      <w:numFmt w:val="bullet"/>
+      <w:lvlText w:val="o"/>
+      <w:lvlJc w:val="left"/>
+      <w:pPr>
+        <w:ind w:left="5760" w:hanging="360"/>
+      </w:pPr>
+      <w:rPr>
+        <w:rFonts w:ascii="Courier New" w:hAnsi="Courier New" w:cs="Courier New" w:hint="default"/>
+      </w:rPr>
+    </w:lvl>
+    <w:lvl w:ilvl="8" w:tplc="18090005" w:tentative="1">
+      <w:start w:val="1"/>
+      <w:numFmt w:val="bullet"/>
+      <w:lvlText w:val=""/>
+      <w:lvlJc w:val="left"/>
+      <w:pPr>
+        <w:ind w:left="6480" w:hanging="360"/>
+      </w:pPr>
+      <w:rPr>
+        <w:rFonts w:ascii="Wingdings" w:hAnsi="Wingdings" w:hint="default"/>
+      </w:rPr>
+    </w:lvl>
+  </w:abstractNum>
   <w:num w:numId="1">
+    <w:abstractNumId w:val="1"/>
+  </w:num>
+  <w:num w:numId="2">
     <w:abstractNumId w:val="0"/>
+  </w:num>
+  <w:num w:numId="3">
+    <w:abstractNumId w:val="2"/>
   </w:num>
 </w:numbering>
 </file>
@@ -4559,7 +5557,7 @@
 </file>
 
 <file path=customXml/itemProps2.xml><?xml version="1.0" encoding="utf-8"?>
-<ds:datastoreItem xmlns:ds="http://schemas.openxmlformats.org/officeDocument/2006/customXml" ds:itemID="{E99421BC-5B13-46A8-AD4D-7EE6DC25BA1E}">
+<ds:datastoreItem xmlns:ds="http://schemas.openxmlformats.org/officeDocument/2006/customXml" ds:itemID="{B4C3D2A9-6686-47F2-9AEE-ED91F4618007}">
   <ds:schemaRefs>
     <ds:schemaRef ds:uri="http://schemas.openxmlformats.org/officeDocument/2006/bibliography"/>
   </ds:schemaRefs>

</xml_diff>